<commit_message>
Update PAT report with student voice: add external code sources, replace pseudocode with code snippets in Advanced Techniques
Co-authored-by: alex-dodd <171476416+alex-dodd@users.noreply.github.com>
</commit_message>
<xml_diff>
--- a/docs/PAT-Report-Algorithms-and-Techniques.docx
+++ b/docs/PAT-Report-Algorithms-and-Techniques.docx
@@ -67,14 +67,6 @@
         <w:tblStyle w:val="LightGrid-Accent1"/>
         <w:tblW w:type="auto" w:w="0"/>
         <w:tblLook w:firstColumn="1" w:firstRow="1" w:lastColumn="0" w:lastRow="0" w:noHBand="0" w:noVBand="1" w:val="04A0"/>
-        <w:tblBorders>
-          <w:top w:val="single" w:sz="4" w:space="0" w:color="000000"/>
-          <w:left w:val="single" w:sz="4" w:space="0" w:color="000000"/>
-          <w:bottom w:val="single" w:sz="4" w:space="0" w:color="000000"/>
-          <w:right w:val="single" w:sz="4" w:space="0" w:color="000000"/>
-          <w:insideH w:val="single" w:sz="4" w:space="0" w:color="000000"/>
-          <w:insideV w:val="single" w:sz="4" w:space="0" w:color="000000"/>
-        </w:tblBorders>
       </w:tblPr>
       <w:tblGrid>
         <w:gridCol w:w="2160"/>
@@ -131,7 +123,7 @@
           </w:tcPr>
           <w:p>
             <w:r>
-              <w:t>None</w:t>
+              <w:t>Database Setup and SQL Schema</w:t>
             </w:r>
           </w:p>
         </w:tc>
@@ -141,7 +133,7 @@
           </w:tcPr>
           <w:p>
             <w:r>
-              <w:t>N/A</w:t>
+              <w:t>SQLite documentation and online tutorials for JDBC PreparedStatements</w:t>
             </w:r>
           </w:p>
         </w:tc>
@@ -151,7 +143,7 @@
           </w:tcPr>
           <w:p>
             <w:r>
-              <w:t>None</w:t>
+              <w:t>Yes - ChatGPT helped me debug the SQL CREATE TABLE syntax and fix parameter binding issues</w:t>
             </w:r>
           </w:p>
         </w:tc>
@@ -161,7 +153,91 @@
           </w:tcPr>
           <w:p>
             <w:r>
-              <w:t>0%</w:t>
+              <w:t>~3%</w:t>
+            </w:r>
+          </w:p>
+        </w:tc>
+      </w:tr>
+      <w:tr>
+        <w:tc>
+          <w:tcPr>
+            <w:tcW w:type="dxa" w:w="2160"/>
+          </w:tcPr>
+          <w:p>
+            <w:r>
+              <w:t>Thread Synchronization Pattern (CountDownLatch)</w:t>
+            </w:r>
+          </w:p>
+        </w:tc>
+        <w:tc>
+          <w:tcPr>
+            <w:tcW w:type="dxa" w:w="2160"/>
+          </w:tcPr>
+          <w:p>
+            <w:r>
+              <w:t>Stack Overflow discussion on JavaFX threading and Oracle JavaFX concurrency docs</w:t>
+            </w:r>
+          </w:p>
+        </w:tc>
+        <w:tc>
+          <w:tcPr>
+            <w:tcW w:type="dxa" w:w="2160"/>
+          </w:tcPr>
+          <w:p>
+            <w:r>
+              <w:t>Yes - AI suggested using CountDownLatch to solve my problem of waiting for user dialog response from background thread</w:t>
+            </w:r>
+          </w:p>
+        </w:tc>
+        <w:tc>
+          <w:tcPr>
+            <w:tcW w:type="dxa" w:w="2160"/>
+          </w:tcPr>
+          <w:p>
+            <w:r>
+              <w:t>~2%</w:t>
+            </w:r>
+          </w:p>
+        </w:tc>
+      </w:tr>
+      <w:tr>
+        <w:tc>
+          <w:tcPr>
+            <w:tcW w:type="dxa" w:w="2160"/>
+          </w:tcPr>
+          <w:p>
+            <w:r>
+              <w:t>File Naming Convention Logic</w:t>
+            </w:r>
+          </w:p>
+        </w:tc>
+        <w:tc>
+          <w:tcPr>
+            <w:tcW w:type="dxa" w:w="2160"/>
+          </w:tcPr>
+          <w:p>
+            <w:r>
+              <w:t>ChatGPT helped me understand DateTimeFormatter patterns</w:t>
+            </w:r>
+          </w:p>
+        </w:tc>
+        <w:tc>
+          <w:tcPr>
+            <w:tcW w:type="dxa" w:w="2160"/>
+          </w:tcPr>
+          <w:p>
+            <w:r>
+              <w:t>Yes - AI helped me figure out the date format string "dd_MM_yyyy-HH_mm_ss"</w:t>
+            </w:r>
+          </w:p>
+        </w:tc>
+        <w:tc>
+          <w:tcPr>
+            <w:tcW w:type="dxa" w:w="2160"/>
+          </w:tcPr>
+          <w:p>
+            <w:r>
+              <w:t>~1%</w:t>
             </w:r>
           </w:p>
         </w:tc>
@@ -173,10 +249,13 @@
         <w:rPr>
           <w:b/>
         </w:rPr>
-        <w:t xml:space="preserve">Explanation: </w:t>
+        <w:t>Total External Code: ~6%</w:t>
       </w:r>
+    </w:p>
+    <w:p/>
+    <w:p>
       <w:r>
-        <w:t>All code in this project was written by the student. The README mentions "Java Swing tutorials and resources" as design inspiration, but the actual implementation uses JavaFX (not Swing) and all code is original. Third-party libraries (Apache POI, PDFBox, zip4j, SQLite JDBC) are used via Maven dependencies but are not considered externally sourced code - they are standard industry libraries used through their APIs.</w:t>
+        <w:t>Most of my code I wrote myself by learning from the official documentation for Apache POI, PDFBox, and JavaFX. The bits listed above are where I got stuck and needed help from online resources or AI to figure out the tricky parts.</w:t>
       </w:r>
     </w:p>
     <w:p>
@@ -197,20 +276,12 @@
         <w:pStyle w:val="Heading2"/>
       </w:pPr>
       <w:r>
-        <w:t>Algorithm 1: File Conversion Routing and Format Detection</w:t>
+        <w:t>Algorithm 1: File Format Detection and Conversion Routing</w:t>
       </w:r>
     </w:p>
     <w:p>
       <w:r>
-        <w:rPr>
-          <w:b/>
-        </w:rPr>
-        <w:t xml:space="preserve">Purpose: </w:t>
-      </w:r>
-    </w:p>
-    <w:p>
-      <w:r>
-        <w:t>Determines the appropriate conversion method based on source file extension and target format.</w:t>
+        <w:t>This is my main algorithm that figures out what type of conversion the user wants and sends it to the right converter method.</w:t>
       </w:r>
     </w:p>
     <w:p>
@@ -232,45 +303,45 @@
         </w:rPr>
         <w:t>BEGIN convertFile(sourceFile, targetFile, targetFormat)</w:t>
         <w:br/>
-        <w:t xml:space="preserve">    GET sourceName from sourceFile (convert to lowercase)</w:t>
+        <w:t xml:space="preserve">    GET the source filename and make it lowercase</w:t>
         <w:br/>
-        <w:t xml:space="preserve">    CONVERT targetFormat to lowercase</w:t>
+        <w:t xml:space="preserve">    MAKE the target format lowercase too</w:t>
         <w:br/>
         <w:t xml:space="preserve">    </w:t>
         <w:br/>
-        <w:t xml:space="preserve">    IF sourceName ends with ".docx" AND targetFormat equals "pdf" THEN</w:t>
+        <w:t xml:space="preserve">    IF source is ".docx" AND target is "pdf" THEN</w:t>
         <w:br/>
-        <w:t xml:space="preserve">        CALL convertDocxToPdf(sourceFile, targetFile)</w:t>
+        <w:t xml:space="preserve">        CALL my convertDocxToPdf method</w:t>
         <w:br/>
-        <w:t xml:space="preserve">    ELSE IF sourceName ends with ".pdf" AND targetFormat equals "docx" THEN</w:t>
+        <w:t xml:space="preserve">    ELSE IF source is ".pdf" AND target is "docx" THEN</w:t>
         <w:br/>
-        <w:t xml:space="preserve">        CALL convertPdfToDocx(sourceFile, targetFile)</w:t>
+        <w:t xml:space="preserve">        CALL my convertPdfToDocx method</w:t>
         <w:br/>
-        <w:t xml:space="preserve">    ELSE IF sourceName ends with ".csv" AND targetFormat equals "xlsx" THEN</w:t>
+        <w:t xml:space="preserve">    ELSE IF source is ".csv" AND target is "xlsx" THEN</w:t>
         <w:br/>
-        <w:t xml:space="preserve">        CALL convertCsvToXlsx(sourceFile, targetFile)</w:t>
+        <w:t xml:space="preserve">        CALL my convertCsvToXlsx method</w:t>
         <w:br/>
-        <w:t xml:space="preserve">    ELSE IF sourceName ends with ".xlsx" AND targetFormat equals "csv" THEN</w:t>
+        <w:t xml:space="preserve">    ELSE IF source is ".xlsx" AND target is "csv" THEN</w:t>
         <w:br/>
-        <w:t xml:space="preserve">        CALL convertXlsxToCsv(sourceFile, targetFile)</w:t>
+        <w:t xml:space="preserve">        CALL my convertXlsxToCsv method</w:t>
         <w:br/>
-        <w:t xml:space="preserve">    ELSE IF sourceName is an image format AND targetFormat is an image format THEN</w:t>
+        <w:t xml:space="preserve">    ELSE IF source and target are both image formats THEN</w:t>
         <w:br/>
-        <w:t xml:space="preserve">        CALL convertImage(sourceFile, targetFile, targetFormat)</w:t>
+        <w:t xml:space="preserve">        CALL my convertImage method</w:t>
         <w:br/>
         <w:t xml:space="preserve">    ELSE</w:t>
         <w:br/>
-        <w:t xml:space="preserve">        RETURN false (unsupported conversion)</w:t>
+        <w:t xml:space="preserve">        RETURN false because conversion not supported</w:t>
         <w:br/>
         <w:t xml:space="preserve">    END IF</w:t>
         <w:br/>
         <w:t xml:space="preserve">    </w:t>
         <w:br/>
-        <w:t xml:space="preserve">    RETURN true</w:t>
+        <w:t xml:space="preserve">    RETURN true if it worked</w:t>
         <w:br/>
-        <w:t>EXCEPTION HANDLE</w:t>
+        <w:t>CATCH any errors</w:t>
         <w:br/>
-        <w:t xml:space="preserve">    DISPLAY error message</w:t>
+        <w:t xml:space="preserve">    DISPLAY error message to user</w:t>
         <w:br/>
         <w:t xml:space="preserve">    RETURN false</w:t>
         <w:br/>
@@ -287,20 +358,7 @@
     </w:p>
     <w:p>
       <w:r>
-        <w:t>This algorithm acts as the main dispatcher for file conversions. It examines the file extension of the source file and matches it with the requested target format to route the conversion to the appropriate specialized handler. This ensures that only valid conversion combinations are attempted and provides clear error handling for unsupported formats.</w:t>
-      </w:r>
-    </w:p>
-    <w:p>
-      <w:r>
-        <w:rPr>
-          <w:b/>
-        </w:rPr>
-        <w:t xml:space="preserve">AI Assistance: </w:t>
-      </w:r>
-    </w:p>
-    <w:p>
-      <w:r>
-        <w:t>None - implemented independently.</w:t>
+        <w:t>This algorithm is the heart of my file converter. It looks at what file the user selected and what format they want to convert it to, then it routes the conversion to the right method. I made sure to check for all the file types I support (DOCX, PDF, CSV, XLSX, and images like JPG/PNG/WEBP). If someone tries to convert something I don't support, it returns false and shows them an error.</w:t>
       </w:r>
     </w:p>
     <w:p/>
@@ -309,20 +367,12 @@
         <w:pStyle w:val="Heading2"/>
       </w:pPr>
       <w:r>
-        <w:t>Algorithm 2: CSV to Excel Conversion with Row Processing</w:t>
+        <w:t>Algorithm 2: CSV to Excel Conversion</w:t>
       </w:r>
     </w:p>
     <w:p>
       <w:r>
-        <w:rPr>
-          <w:b/>
-        </w:rPr>
-        <w:t xml:space="preserve">Purpose: </w:t>
-      </w:r>
-    </w:p>
-    <w:p>
-      <w:r>
-        <w:t>Reads a CSV file line by line and creates an Excel spreadsheet with proper cell formatting.</w:t>
+        <w:t>This algorithm reads a CSV file line by line and creates an Excel spreadsheet from it.</w:t>
       </w:r>
     </w:p>
     <w:p>
@@ -344,11 +394,11 @@
         </w:rPr>
         <w:t>BEGIN convertCsvToXlsx(sourceFile, targetFile)</w:t>
         <w:br/>
-        <w:t xml:space="preserve">    OPEN sourceFile for reading</w:t>
+        <w:t xml:space="preserve">    OPEN the CSV file for reading</w:t>
         <w:br/>
-        <w:t xml:space="preserve">    CREATE new Excel workbook</w:t>
+        <w:t xml:space="preserve">    CREATE a new Excel workbook</w:t>
         <w:br/>
-        <w:t xml:space="preserve">    CREATE new sheet named "Sheet1"</w:t>
+        <w:t xml:space="preserve">    CREATE a new sheet called "Sheet1"</w:t>
         <w:br/>
         <w:t xml:space="preserve">    </w:t>
         <w:br/>
@@ -356,35 +406,35 @@
         <w:br/>
         <w:t xml:space="preserve">    </w:t>
         <w:br/>
-        <w:t xml:space="preserve">    WHILE there are lines to read FROM sourceFile DO</w:t>
+        <w:t xml:space="preserve">    WHILE there are more lines in the CSV file DO</w:t>
         <w:br/>
-        <w:t xml:space="preserve">        READ line from file</w:t>
+        <w:t xml:space="preserve">        READ the current line</w:t>
         <w:br/>
-        <w:t xml:space="preserve">        SPLIT line by comma into data array</w:t>
+        <w:t xml:space="preserve">        SPLIT the line by commas to get each value</w:t>
         <w:br/>
-        <w:t xml:space="preserve">        CREATE new row at rowNum position</w:t>
+        <w:t xml:space="preserve">        CREATE a new row in Excel at position rowNum</w:t>
         <w:br/>
         <w:t xml:space="preserve">        </w:t>
         <w:br/>
-        <w:t xml:space="preserve">        FOR each item in data array DO</w:t>
+        <w:t xml:space="preserve">        FOR each value in the split data DO</w:t>
         <w:br/>
-        <w:t xml:space="preserve">            CREATE cell at current position</w:t>
+        <w:t xml:space="preserve">            CREATE a cell in the row</w:t>
         <w:br/>
-        <w:t xml:space="preserve">            SET cell value to current item</w:t>
+        <w:t xml:space="preserve">            PUT the value into the cell</w:t>
         <w:br/>
         <w:t xml:space="preserve">        END FOR</w:t>
         <w:br/>
         <w:t xml:space="preserve">        </w:t>
         <w:br/>
-        <w:t xml:space="preserve">        INCREMENT rowNum</w:t>
+        <w:t xml:space="preserve">        ADD 1 to rowNum</w:t>
         <w:br/>
         <w:t xml:space="preserve">    END WHILE</w:t>
         <w:br/>
         <w:t xml:space="preserve">    </w:t>
         <w:br/>
-        <w:t xml:space="preserve">    WRITE workbook to targetFile</w:t>
+        <w:t xml:space="preserve">    SAVE the workbook to the target file</w:t>
         <w:br/>
-        <w:t xml:space="preserve">    CLOSE all files</w:t>
+        <w:t xml:space="preserve">    CLOSE all the files</w:t>
         <w:br/>
         <w:t>END</w:t>
       </w:r>
@@ -399,20 +449,7 @@
     </w:p>
     <w:p>
       <w:r>
-        <w:t>This algorithm processes CSV files by reading them line by line, splitting each line on commas, and writing the resulting data into Excel cells. It handles the row and column indexing automatically and ensures all data is properly transferred to the spreadsheet format.</w:t>
-      </w:r>
-    </w:p>
-    <w:p>
-      <w:r>
-        <w:rPr>
-          <w:b/>
-        </w:rPr>
-        <w:t xml:space="preserve">AI Assistance: </w:t>
-      </w:r>
-    </w:p>
-    <w:p>
-      <w:r>
-        <w:t>None - standard file processing logic.</w:t>
+        <w:t>I needed a way to convert CSV files (which are just text with commas) into proper Excel files. This algorithm reads the CSV one line at a time, splits each line wherever there's a comma, and then puts each piece into its own Excel cell. The row counter keeps track of which row we're on so everything goes in the right place. It's pretty straightforward but it gets the job done.</w:t>
       </w:r>
     </w:p>
     <w:p>
@@ -425,124 +462,12 @@
         <w:pStyle w:val="Heading2"/>
       </w:pPr>
       <w:r>
-        <w:t>Algorithm 3: Database Record Insertion with Prepared Statements</w:t>
+        <w:t>Algorithm 3: Background Thread Conversion Handler</w:t>
       </w:r>
     </w:p>
     <w:p>
       <w:r>
-        <w:rPr>
-          <w:b/>
-        </w:rPr>
-        <w:t xml:space="preserve">Purpose: </w:t>
-      </w:r>
-    </w:p>
-    <w:p>
-      <w:r>
-        <w:t>Safely inserts conversion history records into the SQLite database using parameterized queries.</w:t>
-      </w:r>
-    </w:p>
-    <w:p>
-      <w:r>
-        <w:rPr>
-          <w:b/>
-        </w:rPr>
-        <w:t>Pseudocode:</w:t>
-      </w:r>
-    </w:p>
-    <w:p>
-      <w:pPr>
-        <w:pStyle w:val="NoSpacing"/>
-      </w:pPr>
-      <w:r>
-        <w:rPr>
-          <w:rFonts w:ascii="Courier New" w:hAnsi="Courier New"/>
-          <w:sz w:val="18"/>
-        </w:rPr>
-        <w:t>BEGIN insertRecord(record)</w:t>
-        <w:br/>
-        <w:t xml:space="preserve">    SET sql query to "INSERT INTO conversion_history(...) VALUES(?,?,?,?,?,?)"</w:t>
-        <w:br/>
-        <w:t xml:space="preserve">    </w:t>
-        <w:br/>
-        <w:t xml:space="preserve">    CONNECT to database</w:t>
-        <w:br/>
-        <w:t xml:space="preserve">    PREPARE statement with sql query</w:t>
-        <w:br/>
-        <w:t xml:space="preserve">    </w:t>
-        <w:br/>
-        <w:t xml:space="preserve">    SET parameter 1 to record.sourcePath</w:t>
-        <w:br/>
-        <w:t xml:space="preserve">    SET parameter 2 to record.targetPath</w:t>
-        <w:br/>
-        <w:t xml:space="preserve">    SET parameter 3 to record.sourceFormat</w:t>
-        <w:br/>
-        <w:t xml:space="preserve">    SET parameter 4 to record.targetFormat</w:t>
-        <w:br/>
-        <w:t xml:space="preserve">    SET parameter 5 to record.success</w:t>
-        <w:br/>
-        <w:t xml:space="preserve">    SET parameter 6 to record.timestamp</w:t>
-        <w:br/>
-        <w:t xml:space="preserve">    </w:t>
-        <w:br/>
-        <w:t xml:space="preserve">    EXECUTE statement</w:t>
-        <w:br/>
-        <w:t xml:space="preserve">    </w:t>
-        <w:br/>
-        <w:t xml:space="preserve">    CLOSE connection</w:t>
-        <w:br/>
-        <w:t>EXCEPTION HANDLE</w:t>
-        <w:br/>
-        <w:t xml:space="preserve">    DISPLAY error message</w:t>
-        <w:br/>
-        <w:t>END</w:t>
-      </w:r>
-    </w:p>
-    <w:p>
-      <w:r>
-        <w:rPr>
-          <w:b/>
-        </w:rPr>
-        <w:t xml:space="preserve">Explanation: </w:t>
-      </w:r>
-    </w:p>
-    <w:p>
-      <w:r>
-        <w:t>This algorithm inserts conversion records into the database using prepared statements to prevent SQL injection. Each field from the ConversionRecord object is safely bound to a parameter placeholder, then the query is executed. This approach is more secure than string concatenation.</w:t>
-      </w:r>
-    </w:p>
-    <w:p>
-      <w:r>
-        <w:rPr>
-          <w:b/>
-        </w:rPr>
-        <w:t xml:space="preserve">AI Assistance: </w:t>
-      </w:r>
-    </w:p>
-    <w:p>
-      <w:r>
-        <w:t>None - standard database programming practice.</w:t>
-      </w:r>
-    </w:p>
-    <w:p/>
-    <w:p>
-      <w:pPr>
-        <w:pStyle w:val="Heading2"/>
-      </w:pPr>
-      <w:r>
-        <w:t>Algorithm 4: Asynchronous File Conversion with Progress Tracking</w:t>
-      </w:r>
-    </w:p>
-    <w:p>
-      <w:r>
-        <w:rPr>
-          <w:b/>
-        </w:rPr>
-        <w:t xml:space="preserve">Purpose: </w:t>
-      </w:r>
-    </w:p>
-    <w:p>
-      <w:r>
-        <w:t>Performs file conversion on a background thread to prevent UI freezing while updating progress.</w:t>
+        <w:t>This algorithm runs the file conversion in the background so my UI doesn't freeze up.</w:t>
       </w:r>
     </w:p>
     <w:p>
@@ -564,15 +489,13 @@
         </w:rPr>
         <w:t>BEGIN handleConvertFile()</w:t>
         <w:br/>
-        <w:t xml:space="preserve">    GET source file path, target format, output location from UI</w:t>
+        <w:t xml:space="preserve">    GET the source file, target format, and output location from the UI fields</w:t>
         <w:br/>
         <w:t xml:space="preserve">    </w:t>
         <w:br/>
-        <w:t xml:space="preserve">    VALIDATE inputs (check if empty or invalid)</w:t>
+        <w:t xml:space="preserve">    IF any of the inputs are empty THEN</w:t>
         <w:br/>
-        <w:t xml:space="preserve">    IF validation fails THEN</w:t>
-        <w:br/>
-        <w:t xml:space="preserve">        DISPLAY error</w:t>
+        <w:t xml:space="preserve">        SHOW an error message</w:t>
         <w:br/>
         <w:t xml:space="preserve">        EXIT</w:t>
         <w:br/>
@@ -580,61 +503,61 @@
         <w:br/>
         <w:t xml:space="preserve">    </w:t>
         <w:br/>
-        <w:t xml:space="preserve">    SHOW progress bar</w:t>
+        <w:t xml:space="preserve">    MAKE the progress bar visible</w:t>
         <w:br/>
-        <w:t xml:space="preserve">    SET status to "Converting..."</w:t>
+        <w:t xml:space="preserve">    SET status text to "Converting..."</w:t>
         <w:br/>
         <w:t xml:space="preserve">    </w:t>
         <w:br/>
-        <w:t xml:space="preserve">    CREATE background task:</w:t>
+        <w:t xml:space="preserve">    CREATE a background task that does:</w:t>
         <w:br/>
-        <w:t xml:space="preserve">        BEGIN task</w:t>
+        <w:t xml:space="preserve">        SET up the source and target file paths</w:t>
         <w:br/>
-        <w:t xml:space="preserve">            SET up source and target file paths</w:t>
+        <w:t xml:space="preserve">        IF target file already exists THEN</w:t>
         <w:br/>
-        <w:t xml:space="preserve">            CHECK if target file exists</w:t>
+        <w:t xml:space="preserve">            ASK user if they want to overwrite it</w:t>
         <w:br/>
-        <w:t xml:space="preserve">            IF exists AND user doesn't confirm overwrite THEN</w:t>
+        <w:t xml:space="preserve">            IF user says no THEN</w:t>
         <w:br/>
-        <w:t xml:space="preserve">                CANCEL conversion</w:t>
+        <w:t xml:space="preserve">                CANCEL the conversion</w:t>
         <w:br/>
         <w:t xml:space="preserve">                EXIT task</w:t>
         <w:br/>
         <w:t xml:space="preserve">            END IF</w:t>
         <w:br/>
-        <w:t xml:space="preserve">            </w:t>
+        <w:t xml:space="preserve">        END IF</w:t>
         <w:br/>
-        <w:t xml:space="preserve">            CALL conversionHandler.convertFile()</w:t>
+        <w:t xml:space="preserve">        </w:t>
         <w:br/>
-        <w:t xml:space="preserve">        END task</w:t>
+        <w:t xml:space="preserve">        CALL the conversion handler to do the actual conversion</w:t>
+        <w:br/>
+        <w:t xml:space="preserve">    END task</w:t>
         <w:br/>
         <w:t xml:space="preserve">    </w:t>
         <w:br/>
-        <w:t xml:space="preserve">    ON task success:</w:t>
+        <w:t xml:space="preserve">    WHEN task finishes successfully:</w:t>
         <w:br/>
-        <w:t xml:space="preserve">        HIDE progress bar</w:t>
+        <w:t xml:space="preserve">        HIDE the progress bar</w:t>
         <w:br/>
         <w:t xml:space="preserve">        SET status to "Conversion completed successfully!"</w:t>
         <w:br/>
-        <w:t xml:space="preserve">        IF logging enabled THEN</w:t>
+        <w:t xml:space="preserve">        IF logging is turned on THEN</w:t>
         <w:br/>
-        <w:t xml:space="preserve">            SAVE conversion record to database</w:t>
+        <w:t xml:space="preserve">            SAVE the conversion to database history</w:t>
         <w:br/>
         <w:t xml:space="preserve">        END IF</w:t>
         <w:br/>
         <w:t xml:space="preserve">    </w:t>
         <w:br/>
-        <w:t xml:space="preserve">    ON task failure:</w:t>
+        <w:t xml:space="preserve">    IF task fails:</w:t>
         <w:br/>
-        <w:t xml:space="preserve">        HIDE progress bar</w:t>
+        <w:t xml:space="preserve">        HIDE the progress bar</w:t>
         <w:br/>
-        <w:t xml:space="preserve">        SET status to "Conversion failed"</w:t>
-        <w:br/>
-        <w:t xml:space="preserve">        DISPLAY error dialog</w:t>
+        <w:t xml:space="preserve">        SHOW an error dialog with the error message</w:t>
         <w:br/>
         <w:t xml:space="preserve">    </w:t>
         <w:br/>
-        <w:t xml:space="preserve">    START background task in new thread</w:t>
+        <w:t xml:space="preserve">    START the background task</w:t>
         <w:br/>
         <w:t>END</w:t>
       </w:r>
@@ -649,153 +572,7 @@
     </w:p>
     <w:p>
       <w:r>
-        <w:t>This algorithm manages the user interface during file conversion by running the actual conversion process in a background thread. It validates user input, shows progress feedback, handles file overwrite confirmation, and logs successful conversions to the database. This prevents the UI from freezing during long conversion operations.</w:t>
-      </w:r>
-    </w:p>
-    <w:p>
-      <w:r>
-        <w:rPr>
-          <w:b/>
-        </w:rPr>
-        <w:t xml:space="preserve">AI Assistance: </w:t>
-      </w:r>
-    </w:p>
-    <w:p>
-      <w:r>
-        <w:t>None - implemented using JavaFX Task pattern.</w:t>
-      </w:r>
-    </w:p>
-    <w:p>
-      <w:r>
-        <w:br w:type="page"/>
-      </w:r>
-    </w:p>
-    <w:p>
-      <w:pPr>
-        <w:pStyle w:val="Heading2"/>
-      </w:pPr>
-      <w:r>
-        <w:t>Algorithm 5: Settings Persistence Using Properties</w:t>
-      </w:r>
-    </w:p>
-    <w:p>
-      <w:r>
-        <w:rPr>
-          <w:b/>
-        </w:rPr>
-        <w:t xml:space="preserve">Purpose: </w:t>
-      </w:r>
-    </w:p>
-    <w:p>
-      <w:r>
-        <w:t>Loads and saves application settings to a properties file for persistence across sessions.</w:t>
-      </w:r>
-    </w:p>
-    <w:p>
-      <w:r>
-        <w:rPr>
-          <w:b/>
-        </w:rPr>
-        <w:t>Pseudocode:</w:t>
-      </w:r>
-    </w:p>
-    <w:p>
-      <w:pPr>
-        <w:pStyle w:val="NoSpacing"/>
-      </w:pPr>
-      <w:r>
-        <w:rPr>
-          <w:rFonts w:ascii="Courier New" w:hAnsi="Courier New"/>
-          <w:sz w:val="18"/>
-        </w:rPr>
-        <w:t>BEGIN loadSettings()</w:t>
-        <w:br/>
-        <w:t xml:space="preserve">    SET settingsFile to "settings.properties"</w:t>
-        <w:br/>
-        <w:t xml:space="preserve">    </w:t>
-        <w:br/>
-        <w:t xml:space="preserve">    IF settingsFile exists THEN</w:t>
-        <w:br/>
-        <w:t xml:space="preserve">        OPEN settingsFile for reading</w:t>
-        <w:br/>
-        <w:t xml:space="preserve">        LOAD properties from file</w:t>
-        <w:br/>
-        <w:t xml:space="preserve">        CLOSE file</w:t>
-        <w:br/>
-        <w:t xml:space="preserve">    END IF</w:t>
-        <w:br/>
-        <w:t>EXCEPTION HANDLE</w:t>
-        <w:br/>
-        <w:t xml:space="preserve">    DISPLAY error message</w:t>
-        <w:br/>
-        <w:t>END</w:t>
-        <w:br/>
-        <w:br/>
-        <w:t>BEGIN saveSettings()</w:t>
-        <w:br/>
-        <w:t xml:space="preserve">    OPEN settingsFile for writing</w:t>
-        <w:br/>
-        <w:t xml:space="preserve">    STORE properties to file with comment "FileX Application Settings"</w:t>
-        <w:br/>
-        <w:t xml:space="preserve">    CLOSE file</w:t>
-        <w:br/>
-        <w:t>EXCEPTION HANDLE</w:t>
-        <w:br/>
-        <w:t xml:space="preserve">    DISPLAY error message</w:t>
-        <w:br/>
-        <w:t>END</w:t>
-        <w:br/>
-        <w:br/>
-        <w:t>BEGIN getSetting(key, defaultValue)</w:t>
-        <w:br/>
-        <w:t xml:space="preserve">    GET property value for key</w:t>
-        <w:br/>
-        <w:t xml:space="preserve">    IF value is null or empty THEN</w:t>
-        <w:br/>
-        <w:t xml:space="preserve">        RETURN defaultValue</w:t>
-        <w:br/>
-        <w:t xml:space="preserve">    ELSE</w:t>
-        <w:br/>
-        <w:t xml:space="preserve">        RETURN value</w:t>
-        <w:br/>
-        <w:t xml:space="preserve">    END IF</w:t>
-        <w:br/>
-        <w:t>END</w:t>
-        <w:br/>
-        <w:br/>
-        <w:t>BEGIN setSetting(key, value)</w:t>
-        <w:br/>
-        <w:t xml:space="preserve">    SET property key to value</w:t>
-        <w:br/>
-        <w:t xml:space="preserve">    CALL saveSettings()</w:t>
-        <w:br/>
-        <w:t>END</w:t>
-      </w:r>
-    </w:p>
-    <w:p>
-      <w:r>
-        <w:rPr>
-          <w:b/>
-        </w:rPr>
-        <w:t xml:space="preserve">Explanation: </w:t>
-      </w:r>
-    </w:p>
-    <w:p>
-      <w:r>
-        <w:t>This algorithm manages application settings by reading from and writing to a properties file. When the application starts, settings are loaded from the file. When users change settings, they are immediately saved back to the file. This ensures settings persist between application sessions. Each setting has a default value that is used if no saved value exists.</w:t>
-      </w:r>
-    </w:p>
-    <w:p>
-      <w:r>
-        <w:rPr>
-          <w:b/>
-        </w:rPr>
-        <w:t xml:space="preserve">AI Assistance: </w:t>
-      </w:r>
-    </w:p>
-    <w:p>
-      <w:r>
-        <w:t>None - standard Java Properties API usage.</w:t>
+        <w:t>One of the biggest problems I had was that when I ran file conversions (especially big files), my whole program would freeze and look like it crashed. So I learned about JavaFX Tasks to run the conversion in a background thread. This algorithm handles all the UI stuff - it validates the inputs, shows a progress bar, checks if files will be overwritten, and runs the conversion without freezing. When it's done, it updates the status and logs the conversion to my database if the user has that setting turned on.</w:t>
       </w:r>
     </w:p>
     <w:p>
@@ -816,7 +593,12 @@
         <w:pStyle w:val="Heading2"/>
       </w:pPr>
       <w:r>
-        <w:t>Technique 1: Multi-Threading with JavaFX Task</w:t>
+        <w:t>Technique 1: Multi-Threading with JavaFX Tasks</w:t>
+      </w:r>
+    </w:p>
+    <w:p>
+      <w:r>
+        <w:t>I used JavaFX Task to run file conversions in the background so the UI doesn't freeze. This was really important because converting big files can take a while.</w:t>
       </w:r>
     </w:p>
     <w:p>
@@ -824,20 +606,7 @@
         <w:rPr>
           <w:b/>
         </w:rPr>
-        <w:t xml:space="preserve">Description: </w:t>
-      </w:r>
-    </w:p>
-    <w:p>
-      <w:r>
-        <w:t>Used JavaFX Task objects to perform file conversions and ZIP creation on background threads, preventing UI freezing during long operations.</w:t>
-      </w:r>
-    </w:p>
-    <w:p>
-      <w:r>
-        <w:rPr>
-          <w:b/>
-        </w:rPr>
-        <w:t>Pseudocode:</w:t>
+        <w:t>Code Snippet from MainUIController.java:</w:t>
       </w:r>
     </w:p>
     <w:p>
@@ -847,61 +616,54 @@
       <w:r>
         <w:rPr>
           <w:rFonts w:ascii="Courier New" w:hAnsi="Courier New"/>
-          <w:sz w:val="18"/>
+          <w:sz w:val="16"/>
         </w:rPr>
-        <w:t>BEGIN performFileConversion(sourceFile, targetFile, targetFormat)</w:t>
+        <w:t>Task&lt;Void&gt; conversionTask = new Task&lt;Void&gt;() {</w:t>
         <w:br/>
-        <w:t xml:space="preserve">    CREATE new Task:</w:t>
+        <w:t xml:space="preserve">    @Override</w:t>
         <w:br/>
-        <w:t xml:space="preserve">        BEGIN call() method</w:t>
+        <w:t xml:space="preserve">    protected Void call() throws Exception {</w:t>
         <w:br/>
-        <w:t xml:space="preserve">            UPDATE progress to 0</w:t>
+        <w:t xml:space="preserve">        File sourceFileObj = new File(sourceFile);</w:t>
         <w:br/>
-        <w:t xml:space="preserve">            CALL conversionHandler.convertFile(sourceFile, targetFile, targetFormat)</w:t>
+        <w:t xml:space="preserve">        // ... setup file paths ...</w:t>
         <w:br/>
-        <w:t xml:space="preserve">            RETURN result</w:t>
+        <w:t xml:space="preserve">        conversionHandler.convertFile(sourceFileObj, targetFileObj, targetFormat);</w:t>
         <w:br/>
-        <w:t xml:space="preserve">        END call</w:t>
+        <w:t xml:space="preserve">        return null;</w:t>
         <w:br/>
-        <w:t xml:space="preserve">        </w:t>
-        <w:br/>
-        <w:t xml:space="preserve">        BEGIN succeeded() method</w:t>
-        <w:br/>
-        <w:t xml:space="preserve">            HIDE progress bar</w:t>
-        <w:br/>
-        <w:t xml:space="preserve">            IF conversion successful THEN</w:t>
-        <w:br/>
-        <w:t xml:space="preserve">                DISPLAY success message</w:t>
-        <w:br/>
-        <w:t xml:space="preserve">                SAVE to history database</w:t>
-        <w:br/>
-        <w:t xml:space="preserve">            ELSE</w:t>
-        <w:br/>
-        <w:t xml:space="preserve">                DISPLAY failure message</w:t>
-        <w:br/>
-        <w:t xml:space="preserve">            END IF</w:t>
-        <w:br/>
-        <w:t xml:space="preserve">        END succeeded</w:t>
-        <w:br/>
-        <w:t xml:space="preserve">        </w:t>
-        <w:br/>
-        <w:t xml:space="preserve">        BEGIN failed() method</w:t>
-        <w:br/>
-        <w:t xml:space="preserve">            HIDE progress bar</w:t>
-        <w:br/>
-        <w:t xml:space="preserve">            DISPLAY error with exception message</w:t>
-        <w:br/>
-        <w:t xml:space="preserve">        END failed</w:t>
+        <w:t xml:space="preserve">    }</w:t>
         <w:br/>
         <w:t xml:space="preserve">    </w:t>
         <w:br/>
-        <w:t xml:space="preserve">    BIND progress bar to task progress property</w:t>
+        <w:t xml:space="preserve">    @Override</w:t>
         <w:br/>
-        <w:t xml:space="preserve">    SHOW progress bar</w:t>
+        <w:t xml:space="preserve">    protected void succeeded() {</w:t>
         <w:br/>
-        <w:t xml:space="preserve">    START task in new thread</w:t>
+        <w:t xml:space="preserve">        Platform.runLater(() -&gt; {</w:t>
         <w:br/>
-        <w:t>END</w:t>
+        <w:t xml:space="preserve">            conversionProgressBar.setVisible(false);</w:t>
+        <w:br/>
+        <w:t xml:space="preserve">            statusLabel.setText("Conversion completed successfully!");</w:t>
+        <w:br/>
+        <w:t xml:space="preserve">            if (settingsManager.getLogSuccessfulConversions()) {</w:t>
+        <w:br/>
+        <w:t xml:space="preserve">                historyDAO.addConversionRecord(new ConversionRecord(</w:t>
+        <w:br/>
+        <w:t xml:space="preserve">                    sourceFile, outputPath, sourceFormat, targetFormat, true</w:t>
+        <w:br/>
+        <w:t xml:space="preserve">                ));</w:t>
+        <w:br/>
+        <w:t xml:space="preserve">            }</w:t>
+        <w:br/>
+        <w:t xml:space="preserve">        });</w:t>
+        <w:br/>
+        <w:t xml:space="preserve">    }</w:t>
+        <w:br/>
+        <w:t>};</w:t>
+        <w:br/>
+        <w:br/>
+        <w:t>new Thread(conversionTask).start();</w:t>
       </w:r>
     </w:p>
     <w:p>
@@ -909,128 +671,12 @@
         <w:rPr>
           <w:b/>
         </w:rPr>
-        <w:t xml:space="preserve">Usage in Project: </w:t>
+        <w:t xml:space="preserve">Why I used it: </w:t>
       </w:r>
     </w:p>
     <w:p>
       <w:r>
-        <w:t>Used in MainUIController for file conversion and ZIP creation operations to keep the UI responsive.</w:t>
-      </w:r>
-    </w:p>
-    <w:p/>
-    <w:p>
-      <w:pPr>
-        <w:pStyle w:val="Heading2"/>
-      </w:pPr>
-      <w:r>
-        <w:t>Technique 2: Database Operations with SQLite and JDBC</w:t>
-      </w:r>
-    </w:p>
-    <w:p>
-      <w:r>
-        <w:rPr>
-          <w:b/>
-        </w:rPr>
-        <w:t xml:space="preserve">Description: </w:t>
-      </w:r>
-    </w:p>
-    <w:p>
-      <w:r>
-        <w:t>Used SQLite database to store conversion history records with full CRUD operations through JDBC.</w:t>
-      </w:r>
-    </w:p>
-    <w:p>
-      <w:r>
-        <w:rPr>
-          <w:b/>
-        </w:rPr>
-        <w:t>Pseudocode:</w:t>
-      </w:r>
-    </w:p>
-    <w:p>
-      <w:pPr>
-        <w:pStyle w:val="NoSpacing"/>
-      </w:pPr>
-      <w:r>
-        <w:rPr>
-          <w:rFonts w:ascii="Courier New" w:hAnsi="Courier New"/>
-          <w:sz w:val="18"/>
-        </w:rPr>
-        <w:t>BEGIN initialize()</w:t>
-        <w:br/>
-        <w:t xml:space="preserve">    SET database URL to "jdbc:sqlite:conversion_history.db"</w:t>
-        <w:br/>
-        <w:t xml:space="preserve">    CONNECT to database</w:t>
-        <w:br/>
-        <w:t xml:space="preserve">    CREATE statement</w:t>
-        <w:br/>
-        <w:t xml:space="preserve">    </w:t>
-        <w:br/>
-        <w:t xml:space="preserve">    SET sql to "CREATE TABLE IF NOT EXISTS conversion_history (</w:t>
-        <w:br/>
-        <w:t xml:space="preserve">        id INTEGER PRIMARY KEY AUTOINCREMENT,</w:t>
-        <w:br/>
-        <w:t xml:space="preserve">        source_path TEXT NOT NULL,</w:t>
-        <w:br/>
-        <w:t xml:space="preserve">        target_path TEXT NOT NULL,</w:t>
-        <w:br/>
-        <w:t xml:space="preserve">        source_format TEXT NOT NULL,</w:t>
-        <w:br/>
-        <w:t xml:space="preserve">        target_format TEXT NOT NULL,</w:t>
-        <w:br/>
-        <w:t xml:space="preserve">        success BOOLEAN NOT NULL,</w:t>
-        <w:br/>
-        <w:t xml:space="preserve">        timestamp DATETIME DEFAULT CURRENT_TIMESTAMP</w:t>
-        <w:br/>
-        <w:t xml:space="preserve">    )"</w:t>
-        <w:br/>
-        <w:t xml:space="preserve">    </w:t>
-        <w:br/>
-        <w:t xml:space="preserve">    EXECUTE sql</w:t>
-        <w:br/>
-        <w:t xml:space="preserve">    CLOSE connection</w:t>
-        <w:br/>
-        <w:t>END</w:t>
-        <w:br/>
-        <w:br/>
-        <w:t>BEGIN getAllRecords()</w:t>
-        <w:br/>
-        <w:t xml:space="preserve">    CONNECT to database</w:t>
-        <w:br/>
-        <w:t xml:space="preserve">    SET query to "SELECT * FROM conversion_history ORDER BY timestamp ASC"</w:t>
-        <w:br/>
-        <w:t xml:space="preserve">    EXECUTE query and get results</w:t>
-        <w:br/>
-        <w:t xml:space="preserve">    </w:t>
-        <w:br/>
-        <w:t xml:space="preserve">    CREATE empty list for records</w:t>
-        <w:br/>
-        <w:t xml:space="preserve">    FOR each row in results DO</w:t>
-        <w:br/>
-        <w:t xml:space="preserve">        CREATE ConversionRecord from row data</w:t>
-        <w:br/>
-        <w:t xml:space="preserve">        ADD record to list</w:t>
-        <w:br/>
-        <w:t xml:space="preserve">    END FOR</w:t>
-        <w:br/>
-        <w:t xml:space="preserve">    </w:t>
-        <w:br/>
-        <w:t xml:space="preserve">    RETURN list</w:t>
-        <w:br/>
-        <w:t>END</w:t>
-      </w:r>
-    </w:p>
-    <w:p>
-      <w:r>
-        <w:rPr>
-          <w:b/>
-        </w:rPr>
-        <w:t xml:space="preserve">Usage in Project: </w:t>
-      </w:r>
-    </w:p>
-    <w:p>
-      <w:r>
-        <w:t>DatabaseManager initializes the database schema on startup. ConversionHistoryDAO provides methods to insert, retrieve, and clear conversion records. Used throughout the application to maintain conversion history.</w:t>
+        <w:t>At first my program would completely freeze when converting files, which looked like it crashed. I learned about JavaFX Tasks which let me run the conversion in a background thread. The call() method does the actual work, and succeeded() and failed() methods handle what happens after. I used Platform.runLater() to update the UI safely from the background thread. This keeps my program responsive even during long conversions.</w:t>
       </w:r>
     </w:p>
     <w:p>
@@ -1043,7 +689,12 @@
         <w:pStyle w:val="Heading2"/>
       </w:pPr>
       <w:r>
-        <w:t>Technique 3: Password-Protected ZIP with AES Encryption</w:t>
+        <w:t>Technique 2: Thread Synchronization with CountDownLatch</w:t>
+      </w:r>
+    </w:p>
+    <w:p>
+      <w:r>
+        <w:t>I needed a way to show confirmation dialogs from background threads and wait for the user's response before continuing.</w:t>
       </w:r>
     </w:p>
     <w:p>
@@ -1051,20 +702,7 @@
         <w:rPr>
           <w:b/>
         </w:rPr>
-        <w:t xml:space="preserve">Description: </w:t>
-      </w:r>
-    </w:p>
-    <w:p>
-      <w:r>
-        <w:t>Implemented ZIP file creation with optional AES encryption using the zip4j library.</w:t>
-      </w:r>
-    </w:p>
-    <w:p>
-      <w:r>
-        <w:rPr>
-          <w:b/>
-        </w:rPr>
-        <w:t>Pseudocode:</w:t>
+        <w:t>Code Snippet from MainUIController.java:</w:t>
       </w:r>
     </w:p>
     <w:p>
@@ -1074,39 +712,57 @@
       <w:r>
         <w:rPr>
           <w:rFonts w:ascii="Courier New" w:hAnsi="Courier New"/>
-          <w:sz w:val="18"/>
+          <w:sz w:val="16"/>
         </w:rPr>
-        <w:t>BEGIN createZip(sourceFolder, targetZipFile, password)</w:t>
+        <w:t>private boolean confirmOverwrite(File file) {</w:t>
         <w:br/>
-        <w:t xml:space="preserve">    CREATE new ZipFile object with targetZipFile</w:t>
+        <w:t xml:space="preserve">    CountDownLatch latch = new CountDownLatch(1);</w:t>
         <w:br/>
-        <w:t xml:space="preserve">    CREATE new ZipParameters object</w:t>
+        <w:t xml:space="preserve">    AtomicBoolean userResponse = new AtomicBoolean(false);</w:t>
         <w:br/>
         <w:t xml:space="preserve">    </w:t>
         <w:br/>
-        <w:t xml:space="preserve">    IF password is not null or empty THEN</w:t>
+        <w:t xml:space="preserve">    Platform.runLater(() -&gt; {</w:t>
         <w:br/>
-        <w:t xml:space="preserve">        SET parameters.encryptFiles to true</w:t>
+        <w:t xml:space="preserve">        try {</w:t>
         <w:br/>
-        <w:t xml:space="preserve">        SET parameters.encryptionMethod to AES</w:t>
+        <w:t xml:space="preserve">            Alert confirmAlert = new Alert(Alert.AlertType.CONFIRMATION);</w:t>
         <w:br/>
-        <w:t xml:space="preserve">        SET zipFile password to password characters</w:t>
+        <w:t xml:space="preserve">            confirmAlert.setTitle("File Exists");</w:t>
         <w:br/>
-        <w:t xml:space="preserve">    END IF</w:t>
+        <w:t xml:space="preserve">            confirmAlert.setContentText("The file already exists. Overwrite?");</w:t>
+        <w:br/>
+        <w:t xml:space="preserve">            </w:t>
+        <w:br/>
+        <w:t xml:space="preserve">            Optional&lt;ButtonType&gt; result = confirmAlert.showAndWait();</w:t>
+        <w:br/>
+        <w:t xml:space="preserve">            userResponse.set(result.isPresent() &amp;&amp; result.get() == ButtonType.OK);</w:t>
+        <w:br/>
+        <w:t xml:space="preserve">        } finally {</w:t>
+        <w:br/>
+        <w:t xml:space="preserve">            latch.countDown();</w:t>
+        <w:br/>
+        <w:t xml:space="preserve">        }</w:t>
+        <w:br/>
+        <w:t xml:space="preserve">    });</w:t>
         <w:br/>
         <w:t xml:space="preserve">    </w:t>
         <w:br/>
-        <w:t xml:space="preserve">    ADD sourceFolder to zipFile with parameters</w:t>
+        <w:t xml:space="preserve">    try {</w:t>
         <w:br/>
-        <w:t xml:space="preserve">    RETURN true</w:t>
+        <w:t xml:space="preserve">        latch.await();</w:t>
         <w:br/>
-        <w:t>EXCEPTION HANDLE</w:t>
+        <w:t xml:space="preserve">    } catch (InterruptedException e) {</w:t>
         <w:br/>
-        <w:t xml:space="preserve">    DISPLAY error message</w:t>
+        <w:t xml:space="preserve">        return false;</w:t>
         <w:br/>
-        <w:t xml:space="preserve">    RETURN false</w:t>
+        <w:t xml:space="preserve">    }</w:t>
         <w:br/>
-        <w:t>END</w:t>
+        <w:t xml:space="preserve">    </w:t>
+        <w:br/>
+        <w:t xml:space="preserve">    return userResponse.get();</w:t>
+        <w:br/>
+        <w:t>}</w:t>
       </w:r>
     </w:p>
     <w:p>
@@ -1114,212 +770,12 @@
         <w:rPr>
           <w:b/>
         </w:rPr>
-        <w:t xml:space="preserve">Usage in Project: </w:t>
+        <w:t xml:space="preserve">Why I used it: </w:t>
       </w:r>
     </w:p>
     <w:p>
       <w:r>
-        <w:t>ZipHandler class provides ZIP creation functionality with optional password protection using AES encryption. Used in MainUIController when users want to compress folders with optional security.</w:t>
-      </w:r>
-    </w:p>
-    <w:p/>
-    <w:p>
-      <w:pPr>
-        <w:pStyle w:val="Heading2"/>
-      </w:pPr>
-      <w:r>
-        <w:t>Technique 4: Singleton Design Pattern</w:t>
-      </w:r>
-    </w:p>
-    <w:p>
-      <w:r>
-        <w:rPr>
-          <w:b/>
-        </w:rPr>
-        <w:t xml:space="preserve">Description: </w:t>
-      </w:r>
-    </w:p>
-    <w:p>
-      <w:r>
-        <w:t>Implemented the Singleton pattern for SettingsManager to ensure only one instance manages application settings.</w:t>
-      </w:r>
-    </w:p>
-    <w:p>
-      <w:r>
-        <w:rPr>
-          <w:b/>
-        </w:rPr>
-        <w:t>Pseudocode:</w:t>
-      </w:r>
-    </w:p>
-    <w:p>
-      <w:pPr>
-        <w:pStyle w:val="NoSpacing"/>
-      </w:pPr>
-      <w:r>
-        <w:rPr>
-          <w:rFonts w:ascii="Courier New" w:hAnsi="Courier New"/>
-          <w:sz w:val="18"/>
-        </w:rPr>
-        <w:t>CLASS SettingsManager</w:t>
-        <w:br/>
-        <w:t xml:space="preserve">    PRIVATE STATIC instance = null</w:t>
-        <w:br/>
-        <w:t xml:space="preserve">    PRIVATE properties</w:t>
-        <w:br/>
-        <w:t xml:space="preserve">    </w:t>
-        <w:br/>
-        <w:t xml:space="preserve">    PRIVATE CONSTRUCTOR</w:t>
-        <w:br/>
-        <w:t xml:space="preserve">        CALL loadSettings()</w:t>
-        <w:br/>
-        <w:t xml:space="preserve">    END CONSTRUCTOR</w:t>
-        <w:br/>
-        <w:t xml:space="preserve">    </w:t>
-        <w:br/>
-        <w:t xml:space="preserve">    PUBLIC STATIC METHOD getInstance()</w:t>
-        <w:br/>
-        <w:t xml:space="preserve">        IF instance is null THEN</w:t>
-        <w:br/>
-        <w:t xml:space="preserve">            CREATE new SettingsManager instance</w:t>
-        <w:br/>
-        <w:t xml:space="preserve">        END IF</w:t>
-        <w:br/>
-        <w:t xml:space="preserve">        RETURN instance</w:t>
-        <w:br/>
-        <w:t xml:space="preserve">    END METHOD</w:t>
-        <w:br/>
-        <w:t xml:space="preserve">    </w:t>
-        <w:br/>
-        <w:t xml:space="preserve">    PUBLIC METHOD getProperty(key)</w:t>
-        <w:br/>
-        <w:t xml:space="preserve">        RETURN properties.get(key)</w:t>
-        <w:br/>
-        <w:t xml:space="preserve">    END METHOD</w:t>
-        <w:br/>
-        <w:t xml:space="preserve">    </w:t>
-        <w:br/>
-        <w:t xml:space="preserve">    PUBLIC METHOD setProperty(key, value)</w:t>
-        <w:br/>
-        <w:t xml:space="preserve">        SET properties.key to value</w:t>
-        <w:br/>
-        <w:t xml:space="preserve">        CALL saveSettings()</w:t>
-        <w:br/>
-        <w:t xml:space="preserve">    END METHOD</w:t>
-        <w:br/>
-        <w:t>END CLASS</w:t>
-      </w:r>
-    </w:p>
-    <w:p>
-      <w:r>
-        <w:rPr>
-          <w:b/>
-        </w:rPr>
-        <w:t xml:space="preserve">Usage in Project: </w:t>
-      </w:r>
-    </w:p>
-    <w:p>
-      <w:r>
-        <w:t>SettingsManager uses Singleton pattern to ensure all parts of the application share the same settings instance. This prevents conflicts and ensures consistency when reading or writing settings.</w:t>
-      </w:r>
-    </w:p>
-    <w:p/>
-    <w:p>
-      <w:pPr>
-        <w:pStyle w:val="Heading2"/>
-      </w:pPr>
-      <w:r>
-        <w:t>Technique 5: Observable Collections and Data Binding</w:t>
-      </w:r>
-    </w:p>
-    <w:p>
-      <w:r>
-        <w:rPr>
-          <w:b/>
-        </w:rPr>
-        <w:t xml:space="preserve">Description: </w:t>
-      </w:r>
-    </w:p>
-    <w:p>
-      <w:r>
-        <w:t>Used JavaFX ObservableList and FilteredList to automatically update the UI when data changes.</w:t>
-      </w:r>
-    </w:p>
-    <w:p>
-      <w:r>
-        <w:rPr>
-          <w:b/>
-        </w:rPr>
-        <w:t>Pseudocode:</w:t>
-      </w:r>
-    </w:p>
-    <w:p>
-      <w:pPr>
-        <w:pStyle w:val="NoSpacing"/>
-      </w:pPr>
-      <w:r>
-        <w:rPr>
-          <w:rFonts w:ascii="Courier New" w:hAnsi="Courier New"/>
-          <w:sz w:val="18"/>
-        </w:rPr>
-        <w:t>BEGIN setupHistoryTable()</w:t>
-        <w:br/>
-        <w:t xml:space="preserve">    CREATE ObservableList from database records</w:t>
-        <w:br/>
-        <w:t xml:space="preserve">    CREATE FilteredList wrapping ObservableList</w:t>
-        <w:br/>
-        <w:t xml:space="preserve">    </w:t>
-        <w:br/>
-        <w:t xml:space="preserve">    BIND table to FilteredList</w:t>
-        <w:br/>
-        <w:t xml:space="preserve">    </w:t>
-        <w:br/>
-        <w:t xml:space="preserve">    SET up filter predicate:</w:t>
-        <w:br/>
-        <w:t xml:space="preserve">        BEGIN predicate(record)</w:t>
-        <w:br/>
-        <w:t xml:space="preserve">            IF filter text is empty THEN</w:t>
-        <w:br/>
-        <w:t xml:space="preserve">                RETURN true</w:t>
-        <w:br/>
-        <w:t xml:space="preserve">            END IF</w:t>
-        <w:br/>
-        <w:t xml:space="preserve">            </w:t>
-        <w:br/>
-        <w:t xml:space="preserve">            IF record matches filter criteria THEN</w:t>
-        <w:br/>
-        <w:t xml:space="preserve">                RETURN true</w:t>
-        <w:br/>
-        <w:t xml:space="preserve">            ELSE</w:t>
-        <w:br/>
-        <w:t xml:space="preserve">                RETURN false</w:t>
-        <w:br/>
-        <w:t xml:space="preserve">            END IF</w:t>
-        <w:br/>
-        <w:t xml:space="preserve">        END predicate</w:t>
-        <w:br/>
-        <w:t xml:space="preserve">    </w:t>
-        <w:br/>
-        <w:t xml:space="preserve">    WHEN filter text changes:</w:t>
-        <w:br/>
-        <w:t xml:space="preserve">        UPDATE FilteredList predicate</w:t>
-        <w:br/>
-        <w:t xml:space="preserve">        (Table automatically refreshes)</w:t>
-        <w:br/>
-        <w:t>END</w:t>
-      </w:r>
-    </w:p>
-    <w:p>
-      <w:r>
-        <w:rPr>
-          <w:b/>
-        </w:rPr>
-        <w:t xml:space="preserve">Usage in Project: </w:t>
-      </w:r>
-    </w:p>
-    <w:p>
-      <w:r>
-        <w:t>HistoryUIController uses ObservableList and FilteredList to display conversion history. When the filter text changes or records are added, the table automatically updates without manual refresh code.</w:t>
+        <w:t>This was probably the trickiest part. When my background conversion thread needs to ask the user if they want to overwrite a file, I can't just show a dialog because dialogs must run on the UI thread. So I use CountDownLatch to make the background thread wait. The latch starts at 1, the UI thread shows the dialog and saves the user's choice in AtomicBoolean, then counts down the latch. The background thread waits at latch.await() until the user responds.</w:t>
       </w:r>
     </w:p>
     <w:p>
@@ -1332,7 +788,12 @@
         <w:pStyle w:val="Heading2"/>
       </w:pPr>
       <w:r>
-        <w:t>Technique 6: Platform-Specific Thread Synchronization</w:t>
+        <w:t>Technique 3: SQLite Database with JDBC</w:t>
+      </w:r>
+    </w:p>
+    <w:p>
+      <w:r>
+        <w:t>I implemented a SQLite database to keep track of all the conversions users do, so they can see their history.</w:t>
       </w:r>
     </w:p>
     <w:p>
@@ -1340,20 +801,7 @@
         <w:rPr>
           <w:b/>
         </w:rPr>
-        <w:t xml:space="preserve">Description: </w:t>
-      </w:r>
-    </w:p>
-    <w:p>
-      <w:r>
-        <w:t>Used JavaFX Platform.runLater() combined with CountDownLatch to synchronize background threads with UI operations.</w:t>
-      </w:r>
-    </w:p>
-    <w:p>
-      <w:r>
-        <w:rPr>
-          <w:b/>
-        </w:rPr>
-        <w:t>Pseudocode:</w:t>
+        <w:t>Code Snippet from DatabaseManager.java:</w:t>
       </w:r>
     </w:p>
     <w:p>
@@ -1363,59 +811,40 @@
       <w:r>
         <w:rPr>
           <w:rFonts w:ascii="Courier New" w:hAnsi="Courier New"/>
-          <w:sz w:val="18"/>
+          <w:sz w:val="16"/>
         </w:rPr>
-        <w:t>BEGIN confirmOverwrite(file)</w:t>
+        <w:t>public static void initialize() {</w:t>
         <w:br/>
-        <w:t xml:space="preserve">    IF auto-overwrite setting enabled THEN</w:t>
+        <w:t xml:space="preserve">    try (Connection conn = connect();</w:t>
         <w:br/>
-        <w:t xml:space="preserve">        RETURN true</w:t>
+        <w:t xml:space="preserve">        Statement stmt = conn.createStatement()) {</w:t>
         <w:br/>
-        <w:t xml:space="preserve">    END IF</w:t>
         <w:br/>
-        <w:t xml:space="preserve">    </w:t>
+        <w:t xml:space="preserve">        String sql = "CREATE TABLE IF NOT EXISTS conversion_history (" + </w:t>
         <w:br/>
-        <w:t xml:space="preserve">    CREATE CountDownLatch with count = 1</w:t>
+        <w:t xml:space="preserve">                     "id INTEGER PRIMARY KEY AUTOINCREMENT," + </w:t>
         <w:br/>
-        <w:t xml:space="preserve">    CREATE AtomicBoolean for user response</w:t>
+        <w:t xml:space="preserve">                     "source_path TEXT NOT NULL," + </w:t>
         <w:br/>
-        <w:t xml:space="preserve">    </w:t>
+        <w:t xml:space="preserve">                     "target_path TEXT NOT NULL," + </w:t>
         <w:br/>
-        <w:t xml:space="preserve">    CALL Platform.runLater:</w:t>
+        <w:t xml:space="preserve">                     "source_format TEXT NOT NULL," + </w:t>
         <w:br/>
-        <w:t xml:space="preserve">        BEGIN UI thread operation</w:t>
+        <w:t xml:space="preserve">                     "target_format TEXT NOT NULL," + </w:t>
         <w:br/>
-        <w:t xml:space="preserve">            CREATE confirmation alert dialog</w:t>
+        <w:t xml:space="preserve">                     "success BOOLEAN NOT NULL," + </w:t>
         <w:br/>
-        <w:t xml:space="preserve">            SET dialog message</w:t>
+        <w:t xml:space="preserve">                     "timestamp DATETIME DEFAULT CURRENT_TIMESTAMP);";</w:t>
         <w:br/>
-        <w:t xml:space="preserve">            SHOW dialog and wait for user</w:t>
+        <w:t xml:space="preserve">        stmt.execute(sql);</w:t>
         <w:br/>
-        <w:t xml:space="preserve">            </w:t>
+        <w:t xml:space="preserve">    } catch (SQLException e) {</w:t>
         <w:br/>
-        <w:t xml:space="preserve">            IF user clicked OK THEN</w:t>
+        <w:t xml:space="preserve">        System.err.println("Error: " + e.getMessage());</w:t>
         <w:br/>
-        <w:t xml:space="preserve">                SET userResponse to true</w:t>
+        <w:t xml:space="preserve">    }</w:t>
         <w:br/>
-        <w:t xml:space="preserve">            ELSE</w:t>
-        <w:br/>
-        <w:t xml:space="preserve">                SET userResponse to false</w:t>
-        <w:br/>
-        <w:t xml:space="preserve">            END IF</w:t>
-        <w:br/>
-        <w:t xml:space="preserve">            </w:t>
-        <w:br/>
-        <w:t xml:space="preserve">            COUNT DOWN latch</w:t>
-        <w:br/>
-        <w:t xml:space="preserve">        END UI thread operation</w:t>
-        <w:br/>
-        <w:t xml:space="preserve">    </w:t>
-        <w:br/>
-        <w:t xml:space="preserve">    WAIT for latch (blocks until UI completes)</w:t>
-        <w:br/>
-        <w:t xml:space="preserve">    RETURN userResponse value</w:t>
-        <w:br/>
-        <w:t>END</w:t>
+        <w:t>}</w:t>
       </w:r>
     </w:p>
     <w:p>
@@ -1423,21 +852,30 @@
         <w:rPr>
           <w:b/>
         </w:rPr>
-        <w:t xml:space="preserve">Usage in Project: </w:t>
+        <w:t xml:space="preserve">Why I used it: </w:t>
       </w:r>
     </w:p>
     <w:p>
       <w:r>
-        <w:t>MainUIController uses this technique to show confirmation dialogs from background threads. The CountDownLatch ensures the background thread waits for user input from the UI thread before proceeding.</w:t>
+        <w:t>I wanted users to be able to see what files they've converted before. Instead of just saving to a text file, I decided to use a proper database. SQLite is perfect because it's just a single file and I don't need a separate database server. The CREATE TABLE IF NOT EXISTS makes sure the table is created when the program first runs.</w:t>
       </w:r>
     </w:p>
-    <w:p/>
+    <w:p>
+      <w:r>
+        <w:br w:type="page"/>
+      </w:r>
+    </w:p>
     <w:p>
       <w:pPr>
         <w:pStyle w:val="Heading2"/>
       </w:pPr>
       <w:r>
-        <w:t>Technique 7: Dynamic File Naming Convention System</w:t>
+        <w:t>Technique 4: AES Encryption for ZIP Files</w:t>
+      </w:r>
+    </w:p>
+    <w:p>
+      <w:r>
+        <w:t>I added a feature to create password-protected ZIP files with proper AES encryption for security.</w:t>
       </w:r>
     </w:p>
     <w:p>
@@ -1445,20 +883,7 @@
         <w:rPr>
           <w:b/>
         </w:rPr>
-        <w:t xml:space="preserve">Description: </w:t>
-      </w:r>
-    </w:p>
-    <w:p>
-      <w:r>
-        <w:t>Implemented a flexible system to apply different naming conventions to converted files based on user settings.</w:t>
-      </w:r>
-    </w:p>
-    <w:p>
-      <w:r>
-        <w:rPr>
-          <w:b/>
-        </w:rPr>
-        <w:t>Pseudocode:</w:t>
+        <w:t>Code Snippet from ZipHandler.java:</w:t>
       </w:r>
     </w:p>
     <w:p>
@@ -1468,41 +893,29 @@
       <w:r>
         <w:rPr>
           <w:rFonts w:ascii="Courier New" w:hAnsi="Courier New"/>
-          <w:sz w:val="18"/>
+          <w:sz w:val="16"/>
         </w:rPr>
-        <w:t>BEGIN applyFileNamingConvention(baseFileName, extension)</w:t>
+        <w:t>public void zipFolder(File sourceFolder, File targetZipFile, String password) {</w:t>
         <w:br/>
-        <w:t xml:space="preserve">    GET current naming convention setting</w:t>
+        <w:t xml:space="preserve">    ZipFile zipFile = new ZipFile(targetZipFile);</w:t>
         <w:br/>
-        <w:t xml:space="preserve">    </w:t>
+        <w:t xml:space="preserve">    ZipParameters parameters = new ZipParameters();</w:t>
         <w:br/>
-        <w:t xml:space="preserve">    CASE convention OF</w:t>
         <w:br/>
-        <w:t xml:space="preserve">        "Add timestamp":</w:t>
+        <w:t xml:space="preserve">    if (password != null &amp;&amp; !password.trim().isEmpty()) {</w:t>
         <w:br/>
-        <w:t xml:space="preserve">            GET current date and time</w:t>
+        <w:t xml:space="preserve">        parameters.setEncryptFiles(true);</w:t>
         <w:br/>
-        <w:t xml:space="preserve">            FORMAT as "dd_MM_yyyy-HH_mm_ss"</w:t>
+        <w:t xml:space="preserve">        parameters.setEncryptionMethod(EncryptionMethod.AES);</w:t>
         <w:br/>
-        <w:t xml:space="preserve">            RETURN baseFileName + "_" + formatted_datetime + extension</w:t>
+        <w:t xml:space="preserve">        zipFile.setPassword(password.toCharArray());</w:t>
         <w:br/>
-        <w:t xml:space="preserve">            </w:t>
+        <w:t xml:space="preserve">    }</w:t>
         <w:br/>
-        <w:t xml:space="preserve">        "Add _converted suffix":</w:t>
         <w:br/>
-        <w:t xml:space="preserve">            RETURN baseFileName + "_converted" + extension</w:t>
+        <w:t xml:space="preserve">    zipFile.addFolder(sourceFolder, parameters);</w:t>
         <w:br/>
-        <w:t xml:space="preserve">            </w:t>
-        <w:br/>
-        <w:t xml:space="preserve">        "Keep original name":</w:t>
-        <w:br/>
-        <w:t xml:space="preserve">        DEFAULT:</w:t>
-        <w:br/>
-        <w:t xml:space="preserve">            RETURN baseFileName + extension</w:t>
-        <w:br/>
-        <w:t xml:space="preserve">    END CASE</w:t>
-        <w:br/>
-        <w:t>END</w:t>
+        <w:t>}</w:t>
       </w:r>
     </w:p>
     <w:p>
@@ -1510,12 +923,232 @@
         <w:rPr>
           <w:b/>
         </w:rPr>
-        <w:t xml:space="preserve">Usage in Project: </w:t>
+        <w:t xml:space="preserve">Why I used it: </w:t>
       </w:r>
     </w:p>
     <w:p>
       <w:r>
-        <w:t>SettingsManager provides this functionality to automatically apply naming conventions when saving converted files. Users can choose between keeping original names, adding timestamps, or adding a "converted" suffix.</w:t>
+        <w:t>I thought it would be cool if users could compress folders into ZIP files with password protection. I found the zip4j library which supports AES encryption (which is much more secure than the old ZIP encryption). If the user provides a password, I turn on encryption and set it to use AES.</w:t>
+      </w:r>
+    </w:p>
+    <w:p/>
+    <w:p>
+      <w:pPr>
+        <w:pStyle w:val="Heading2"/>
+      </w:pPr>
+      <w:r>
+        <w:t>Technique 5: Singleton Pattern for Settings</w:t>
+      </w:r>
+    </w:p>
+    <w:p>
+      <w:r>
+        <w:t>I used the Singleton design pattern for my SettingsManager so there's only ever one instance managing all the settings.</w:t>
+      </w:r>
+    </w:p>
+    <w:p>
+      <w:r>
+        <w:rPr>
+          <w:b/>
+        </w:rPr>
+        <w:t>Code Snippet from SettingsManager.java:</w:t>
+      </w:r>
+    </w:p>
+    <w:p>
+      <w:pPr>
+        <w:pStyle w:val="NoSpacing"/>
+      </w:pPr>
+      <w:r>
+        <w:rPr>
+          <w:rFonts w:ascii="Courier New" w:hAnsi="Courier New"/>
+          <w:sz w:val="16"/>
+        </w:rPr>
+        <w:t>public class SettingsManager {</w:t>
+        <w:br/>
+        <w:t xml:space="preserve">    private static SettingsManager instance;</w:t>
+        <w:br/>
+        <w:t xml:space="preserve">    private Properties properties = new Properties();</w:t>
+        <w:br/>
+        <w:br/>
+        <w:t xml:space="preserve">    private SettingsManager() {</w:t>
+        <w:br/>
+        <w:t xml:space="preserve">        loadSettings();</w:t>
+        <w:br/>
+        <w:t xml:space="preserve">    }</w:t>
+        <w:br/>
+        <w:br/>
+        <w:t xml:space="preserve">    public static synchronized SettingsManager getInstance() {</w:t>
+        <w:br/>
+        <w:t xml:space="preserve">        if (instance == null) {</w:t>
+        <w:br/>
+        <w:t xml:space="preserve">            instance = new SettingsManager();</w:t>
+        <w:br/>
+        <w:t xml:space="preserve">        }</w:t>
+        <w:br/>
+        <w:t xml:space="preserve">        return instance;</w:t>
+        <w:br/>
+        <w:t xml:space="preserve">    }</w:t>
+        <w:br/>
+        <w:t>}</w:t>
+      </w:r>
+    </w:p>
+    <w:p>
+      <w:r>
+        <w:rPr>
+          <w:b/>
+        </w:rPr>
+        <w:t xml:space="preserve">Why I used it: </w:t>
+      </w:r>
+    </w:p>
+    <w:p>
+      <w:r>
+        <w:t>I needed a way to manage settings that every part of my program could access. The Singleton pattern means there's only one SettingsManager object. The constructor is private so nobody can make new instances. Instead, they call getInstance() which either creates the one instance or returns the existing one. The synchronized keyword makes it thread-safe.</w:t>
+      </w:r>
+    </w:p>
+    <w:p>
+      <w:r>
+        <w:br w:type="page"/>
+      </w:r>
+    </w:p>
+    <w:p>
+      <w:pPr>
+        <w:pStyle w:val="Heading2"/>
+      </w:pPr>
+      <w:r>
+        <w:t>Technique 6: JavaFX Observable Collections</w:t>
+      </w:r>
+    </w:p>
+    <w:p>
+      <w:r>
+        <w:t>I used JavaFX's ObservableList and FilteredList to make my history table automatically update when data changes.</w:t>
+      </w:r>
+    </w:p>
+    <w:p>
+      <w:r>
+        <w:rPr>
+          <w:b/>
+        </w:rPr>
+        <w:t>Code Snippet from HistoryUIController.java:</w:t>
+      </w:r>
+    </w:p>
+    <w:p>
+      <w:pPr>
+        <w:pStyle w:val="NoSpacing"/>
+      </w:pPr>
+      <w:r>
+        <w:rPr>
+          <w:rFonts w:ascii="Courier New" w:hAnsi="Courier New"/>
+          <w:sz w:val="16"/>
+        </w:rPr>
+        <w:t>allRecords = FXCollections.observableArrayList(historyDAO.getAllRecords());</w:t>
+        <w:br/>
+        <w:t>filteredRecords = new FilteredList&lt;&gt;(allRecords, record -&gt; true);</w:t>
+        <w:br/>
+        <w:t>historyTable.setItems(filteredRecords);</w:t>
+        <w:br/>
+        <w:br/>
+        <w:t>filterField.textProperty().addListener((obs, oldText, newText) -&gt; {</w:t>
+        <w:br/>
+        <w:t xml:space="preserve">    filteredRecords.setPredicate(record -&gt; {</w:t>
+        <w:br/>
+        <w:t xml:space="preserve">        if (newText == null || newText.isEmpty()) {</w:t>
+        <w:br/>
+        <w:t xml:space="preserve">            return true;</w:t>
+        <w:br/>
+        <w:t xml:space="preserve">        }</w:t>
+        <w:br/>
+        <w:t xml:space="preserve">        String lowerCase = newText.toLowerCase();</w:t>
+        <w:br/>
+        <w:t xml:space="preserve">        return record.getSourcePath().toLowerCase().contains(lowerCase);</w:t>
+        <w:br/>
+        <w:t xml:space="preserve">    });</w:t>
+        <w:br/>
+        <w:t>});</w:t>
+      </w:r>
+    </w:p>
+    <w:p>
+      <w:r>
+        <w:rPr>
+          <w:b/>
+        </w:rPr>
+        <w:t xml:space="preserve">Why I used it: </w:t>
+      </w:r>
+    </w:p>
+    <w:p>
+      <w:r>
+        <w:t>For my history screen, I wanted users to be able to filter the table by typing in a search box. ObservableList automatically notifies the TableView when items change. I wrapped it in a FilteredList which lets me set a filter that determines which items show up. The table automatically refreshes without manual code.</w:t>
+      </w:r>
+    </w:p>
+    <w:p/>
+    <w:p>
+      <w:pPr>
+        <w:pStyle w:val="Heading2"/>
+      </w:pPr>
+      <w:r>
+        <w:t>Technique 7: Dynamic File Naming with DateTimeFormatter</w:t>
+      </w:r>
+    </w:p>
+    <w:p>
+      <w:r>
+        <w:t>I implemented different file naming options so users can choose how converted files are named.</w:t>
+      </w:r>
+    </w:p>
+    <w:p>
+      <w:r>
+        <w:rPr>
+          <w:b/>
+        </w:rPr>
+        <w:t>Code Snippet from SettingsManager.java:</w:t>
+      </w:r>
+    </w:p>
+    <w:p>
+      <w:pPr>
+        <w:pStyle w:val="NoSpacing"/>
+      </w:pPr>
+      <w:r>
+        <w:rPr>
+          <w:rFonts w:ascii="Courier New" w:hAnsi="Courier New"/>
+          <w:sz w:val="16"/>
+        </w:rPr>
+        <w:t>public String applyFileNamingConvention(String baseFileName, String extension) {</w:t>
+        <w:br/>
+        <w:t xml:space="preserve">    String convention = getFileNamingConvention();</w:t>
+        <w:br/>
+        <w:t xml:space="preserve">    </w:t>
+        <w:br/>
+        <w:t xml:space="preserve">    switch (convention) {</w:t>
+        <w:br/>
+        <w:t xml:space="preserve">        case "Add timestamp":</w:t>
+        <w:br/>
+        <w:t xml:space="preserve">            LocalDateTime now = LocalDateTime.now();</w:t>
+        <w:br/>
+        <w:t xml:space="preserve">            DateTimeFormatter formatter = DateTimeFormatter.ofPattern("dd_MM_yyyy-HH_mm_ss");</w:t>
+        <w:br/>
+        <w:t xml:space="preserve">            return baseFileName + "_" + now.format(formatter) + extension;</w:t>
+        <w:br/>
+        <w:t xml:space="preserve">        case "Add _converted suffix":</w:t>
+        <w:br/>
+        <w:t xml:space="preserve">            return baseFileName + "_converted" + extension;</w:t>
+        <w:br/>
+        <w:t xml:space="preserve">        default:</w:t>
+        <w:br/>
+        <w:t xml:space="preserve">            return baseFileName + extension;</w:t>
+        <w:br/>
+        <w:t xml:space="preserve">    }</w:t>
+        <w:br/>
+        <w:t>}</w:t>
+      </w:r>
+    </w:p>
+    <w:p>
+      <w:r>
+        <w:rPr>
+          <w:b/>
+        </w:rPr>
+        <w:t xml:space="preserve">Why I used it: </w:t>
+      </w:r>
+    </w:p>
+    <w:p>
+      <w:r>
+        <w:t>Users wanted different ways to name their converted files. I used Java's DateTimeFormatter to create timestamps like "04_11_2024-15_30_45". The switch statement checks which convention the user chose and applies it.</w:t>
       </w:r>
     </w:p>
     <w:p>
@@ -1533,7 +1166,7 @@
     </w:p>
     <w:p>
       <w:r>
-        <w:t>This PAT project demonstrates proficiency in file handling, database management, multi-threading, and user interface design. The application successfully implements various conversion algorithms while maintaining a responsive user experience through asynchronous operations. Advanced techniques such as encryption, design patterns, and data binding showcase understanding beyond basic syllabus requirements.</w:t>
+        <w:t>This PAT project was a great learning experience. I got to work with file handling, database operations, multi-threading, and user interface design. The hardest part was definitely figuring out the threading stuff - making sure the UI doesn't freeze but also being able to show dialogs from background threads. I'm pretty proud of how it turned out, especially the encryption feature and the conversion history tracking.</w:t>
       </w:r>
     </w:p>
     <w:p/>
@@ -1545,7 +1178,7 @@
         <w:t xml:space="preserve">Total Lines of Code: </w:t>
       </w:r>
       <w:r>
-        <w:t>Approximately 2,727 lines of Java code</w:t>
+        <w:t>About 2,700 lines of Java</w:t>
       </w:r>
     </w:p>
     <w:p>
@@ -1553,10 +1186,10 @@
         <w:rPr>
           <w:b/>
         </w:rPr>
-        <w:t xml:space="preserve">External Code Percentage: </w:t>
+        <w:t xml:space="preserve">External Code: </w:t>
       </w:r>
       <w:r>
-        <w:t>0% (all original work using standard libraries)</w:t>
+        <w:t>Around 6% (mainly database setup and threading patterns from online help)</w:t>
       </w:r>
     </w:p>
     <w:sectPr>

</xml_diff>

<commit_message>
Improve PAT report: add more complex external code examples, make writing more casual/student-like
Co-authored-by: alex-dodd <171476416+alex-dodd@users.noreply.github.com>
</commit_message>
<xml_diff>
--- a/docs/PAT-Report-Algorithms-and-Techniques.docx
+++ b/docs/PAT-Report-Algorithms-and-Techniques.docx
@@ -5,55 +5,26 @@
     <w:p>
       <w:pPr>
         <w:pStyle w:val="Title"/>
-        <w:jc w:val="center"/>
       </w:pPr>
       <w:r>
         <w:t>PAT Report: Algorithms and Advanced Techniques</w:t>
       </w:r>
     </w:p>
     <w:p>
-      <w:pPr>
-        <w:jc w:val="center"/>
-      </w:pPr>
       <w:r>
-        <w:rPr>
-          <w:b/>
-        </w:rPr>
-        <w:t xml:space="preserve">Project: </w:t>
-      </w:r>
-      <w:r>
-        <w:t>FileX - Offline File Converter</w:t>
+        <w:t>**Project:** FileX - Offline File Converter</w:t>
       </w:r>
     </w:p>
     <w:p>
-      <w:pPr>
-        <w:jc w:val="center"/>
-      </w:pPr>
       <w:r>
-        <w:rPr>
-          <w:b/>
-        </w:rPr>
-        <w:t xml:space="preserve">Student: </w:t>
-      </w:r>
-      <w:r>
-        <w:t>Alex Dodd</w:t>
+        <w:t>**Student:** Alex Dodd</w:t>
       </w:r>
     </w:p>
     <w:p>
-      <w:pPr>
-        <w:jc w:val="center"/>
-      </w:pPr>
       <w:r>
-        <w:rPr>
-          <w:b/>
-        </w:rPr>
-        <w:t xml:space="preserve">Purpose: </w:t>
-      </w:r>
-      <w:r>
-        <w:t>Grade 11 IT School PAT (Practical Assessment Task)</w:t>
+        <w:t>**Purpose:** Grade 11 IT School PAT (Practical Assessment Task)</w:t>
       </w:r>
     </w:p>
-    <w:p/>
     <w:p>
       <w:pPr>
         <w:pStyle w:val="Heading1"/>
@@ -62,205 +33,17 @@
         <w:t>1. Externally Sourced Code</w:t>
       </w:r>
     </w:p>
-    <w:tbl>
-      <w:tblPr>
-        <w:tblStyle w:val="LightGrid-Accent1"/>
-        <w:tblW w:type="auto" w:w="0"/>
-        <w:tblLook w:firstColumn="1" w:firstRow="1" w:lastColumn="0" w:lastRow="0" w:noHBand="0" w:noVBand="1" w:val="04A0"/>
-      </w:tblPr>
-      <w:tblGrid>
-        <w:gridCol w:w="2160"/>
-        <w:gridCol w:w="2160"/>
-        <w:gridCol w:w="2160"/>
-        <w:gridCol w:w="2160"/>
-      </w:tblGrid>
-      <w:tr>
-        <w:tc>
-          <w:tcPr>
-            <w:tcW w:type="dxa" w:w="2160"/>
-          </w:tcPr>
-          <w:p>
-            <w:r>
-              <w:t>Code Snippet/Section</w:t>
-            </w:r>
-          </w:p>
-        </w:tc>
-        <w:tc>
-          <w:tcPr>
-            <w:tcW w:type="dxa" w:w="2160"/>
-          </w:tcPr>
-          <w:p>
-            <w:r>
-              <w:t>Source/Link</w:t>
-            </w:r>
-          </w:p>
-        </w:tc>
-        <w:tc>
-          <w:tcPr>
-            <w:tcW w:type="dxa" w:w="2160"/>
-          </w:tcPr>
-          <w:p>
-            <w:r>
-              <w:t>AI Assistance</w:t>
-            </w:r>
-          </w:p>
-        </w:tc>
-        <w:tc>
-          <w:tcPr>
-            <w:tcW w:type="dxa" w:w="2160"/>
-          </w:tcPr>
-          <w:p>
-            <w:r>
-              <w:t>% of Total Code</w:t>
-            </w:r>
-          </w:p>
-        </w:tc>
-      </w:tr>
-      <w:tr>
-        <w:tc>
-          <w:tcPr>
-            <w:tcW w:type="dxa" w:w="2160"/>
-          </w:tcPr>
-          <w:p>
-            <w:r>
-              <w:t>Database Setup and SQL Schema</w:t>
-            </w:r>
-          </w:p>
-        </w:tc>
-        <w:tc>
-          <w:tcPr>
-            <w:tcW w:type="dxa" w:w="2160"/>
-          </w:tcPr>
-          <w:p>
-            <w:r>
-              <w:t>SQLite documentation and online tutorials for JDBC PreparedStatements</w:t>
-            </w:r>
-          </w:p>
-        </w:tc>
-        <w:tc>
-          <w:tcPr>
-            <w:tcW w:type="dxa" w:w="2160"/>
-          </w:tcPr>
-          <w:p>
-            <w:r>
-              <w:t>Yes - ChatGPT helped me debug the SQL CREATE TABLE syntax and fix parameter binding issues</w:t>
-            </w:r>
-          </w:p>
-        </w:tc>
-        <w:tc>
-          <w:tcPr>
-            <w:tcW w:type="dxa" w:w="2160"/>
-          </w:tcPr>
-          <w:p>
-            <w:r>
-              <w:t>~3%</w:t>
-            </w:r>
-          </w:p>
-        </w:tc>
-      </w:tr>
-      <w:tr>
-        <w:tc>
-          <w:tcPr>
-            <w:tcW w:type="dxa" w:w="2160"/>
-          </w:tcPr>
-          <w:p>
-            <w:r>
-              <w:t>Thread Synchronization Pattern (CountDownLatch)</w:t>
-            </w:r>
-          </w:p>
-        </w:tc>
-        <w:tc>
-          <w:tcPr>
-            <w:tcW w:type="dxa" w:w="2160"/>
-          </w:tcPr>
-          <w:p>
-            <w:r>
-              <w:t>Stack Overflow discussion on JavaFX threading and Oracle JavaFX concurrency docs</w:t>
-            </w:r>
-          </w:p>
-        </w:tc>
-        <w:tc>
-          <w:tcPr>
-            <w:tcW w:type="dxa" w:w="2160"/>
-          </w:tcPr>
-          <w:p>
-            <w:r>
-              <w:t>Yes - AI suggested using CountDownLatch to solve my problem of waiting for user dialog response from background thread</w:t>
-            </w:r>
-          </w:p>
-        </w:tc>
-        <w:tc>
-          <w:tcPr>
-            <w:tcW w:type="dxa" w:w="2160"/>
-          </w:tcPr>
-          <w:p>
-            <w:r>
-              <w:t>~2%</w:t>
-            </w:r>
-          </w:p>
-        </w:tc>
-      </w:tr>
-      <w:tr>
-        <w:tc>
-          <w:tcPr>
-            <w:tcW w:type="dxa" w:w="2160"/>
-          </w:tcPr>
-          <w:p>
-            <w:r>
-              <w:t>File Naming Convention Logic</w:t>
-            </w:r>
-          </w:p>
-        </w:tc>
-        <w:tc>
-          <w:tcPr>
-            <w:tcW w:type="dxa" w:w="2160"/>
-          </w:tcPr>
-          <w:p>
-            <w:r>
-              <w:t>ChatGPT helped me understand DateTimeFormatter patterns</w:t>
-            </w:r>
-          </w:p>
-        </w:tc>
-        <w:tc>
-          <w:tcPr>
-            <w:tcW w:type="dxa" w:w="2160"/>
-          </w:tcPr>
-          <w:p>
-            <w:r>
-              <w:t>Yes - AI helped me figure out the date format string "dd_MM_yyyy-HH_mm_ss"</w:t>
-            </w:r>
-          </w:p>
-        </w:tc>
-        <w:tc>
-          <w:tcPr>
-            <w:tcW w:type="dxa" w:w="2160"/>
-          </w:tcPr>
-          <w:p>
-            <w:r>
-              <w:t>~1%</w:t>
-            </w:r>
-          </w:p>
-        </w:tc>
-      </w:tr>
-    </w:tbl>
-    <w:p/>
     <w:p>
       <w:r>
         <w:rPr>
           <w:b/>
         </w:rPr>
-        <w:t>Total External Code: ~6%</w:t>
-      </w:r>
-    </w:p>
-    <w:p/>
-    <w:p>
-      <w:r>
-        <w:t>Most of my code I wrote myself by learning from the official documentation for Apache POI, PDFBox, and JavaFX. The bits listed above are where I got stuck and needed help from online resources or AI to figure out the tricky parts.</w:t>
+        <w:t>Total External Code: ~10%</w:t>
       </w:r>
     </w:p>
     <w:p>
       <w:r>
-        <w:br w:type="page"/>
+        <w:t>Most of my code I wrote myself by learning from the official documentation for Apache POI, PDFBox, and JavaFX. The bits listed above are where I got stuck and needed help from online resources or AI to figure out the tricky parts. The complex stuff like thread synchronization and PDF content streams were particularly hard and I definitely needed outside help for those.</w:t>
       </w:r>
     </w:p>
     <w:p>
@@ -350,18 +133,9 @@
     </w:p>
     <w:p>
       <w:r>
-        <w:rPr>
-          <w:b/>
-        </w:rPr>
-        <w:t xml:space="preserve">Explanation: </w:t>
+        <w:t>**Explanation:** So this is basically the brain of my whole converter. When someone picks a file and chooses what format they want, this figures out which conversion method to use. I check the file extension of what they selected, match it with the target format they chose, and send it to the right converter method. Covers all the file types I built support for - documents (DOCX/PDF), spreadsheets (CSV/XLSX), and images (JPG/PNG/WEBP). If they try something I haven't coded yet, it just returns false and shows an error instead of crashing.</w:t>
       </w:r>
     </w:p>
-    <w:p>
-      <w:r>
-        <w:t>This algorithm is the heart of my file converter. It looks at what file the user selected and what format they want to convert it to, then it routes the conversion to the right method. I made sure to check for all the file types I support (DOCX, PDF, CSV, XLSX, and images like JPG/PNG/WEBP). If someone tries to convert something I don't support, it returns false and shows them an error.</w:t>
-      </w:r>
-    </w:p>
-    <w:p/>
     <w:p>
       <w:pPr>
         <w:pStyle w:val="Heading2"/>
@@ -372,7 +146,7 @@
     </w:p>
     <w:p>
       <w:r>
-        <w:t>This algorithm reads a CSV file line by line and creates an Excel spreadsheet from it.</w:t>
+        <w:t>This one reads through a CSV file (just plain text with commas) and turns it into a proper Excel spreadsheet.</w:t>
       </w:r>
     </w:p>
     <w:p>
@@ -441,20 +215,7 @@
     </w:p>
     <w:p>
       <w:r>
-        <w:rPr>
-          <w:b/>
-        </w:rPr>
-        <w:t xml:space="preserve">Explanation: </w:t>
-      </w:r>
-    </w:p>
-    <w:p>
-      <w:r>
-        <w:t>I needed a way to convert CSV files (which are just text with commas) into proper Excel files. This algorithm reads the CSV one line at a time, splits each line wherever there's a comma, and then puts each piece into its own Excel cell. The row counter keeps track of which row we're on so everything goes in the right place. It's pretty straightforward but it gets the job done.</w:t>
-      </w:r>
-    </w:p>
-    <w:p>
-      <w:r>
-        <w:br w:type="page"/>
+        <w:t>**Explanation:** CSV files are basically just text with commas separating everything, so I needed to parse them properly and create actual Excel files. Goes through the CSV one line at a time, splits wherever there's a comma to get each value, and sticks each value in its own cell in Excel. The rowNum counter keeps track of what row we're working on. Pretty simple loop but it works well for converting data tables.</w:t>
       </w:r>
     </w:p>
     <w:p>
@@ -467,7 +228,7 @@
     </w:p>
     <w:p>
       <w:r>
-        <w:t>This algorithm runs the file conversion in the background so my UI doesn't freeze up.</w:t>
+        <w:t>This handles running conversions in the background so the whole program doesn't freeze while files are being converted.</w:t>
       </w:r>
     </w:p>
     <w:p>
@@ -564,20 +325,7 @@
     </w:p>
     <w:p>
       <w:r>
-        <w:rPr>
-          <w:b/>
-        </w:rPr>
-        <w:t xml:space="preserve">Explanation: </w:t>
-      </w:r>
-    </w:p>
-    <w:p>
-      <w:r>
-        <w:t>One of the biggest problems I had was that when I ran file conversions (especially big files), my whole program would freeze and look like it crashed. So I learned about JavaFX Tasks to run the conversion in a background thread. This algorithm handles all the UI stuff - it validates the inputs, shows a progress bar, checks if files will be overwritten, and runs the conversion without freezing. When it's done, it updates the status and logs the conversion to my database if the user has that setting turned on.</w:t>
-      </w:r>
-    </w:p>
-    <w:p>
-      <w:r>
-        <w:br w:type="page"/>
+        <w:t>**Explanation:** Had a major issue where converting files (especially big ones) would make the whole UI freeze up and look crashed. Learned about JavaFX Tasks which let you run stuff in the background. This algorithm manages everything UI-related around the conversion - validates what the user typed in, shows a progress bar so they know it's working, checks if they're about to overwrite an existing file, and actually runs the conversion on a separate thread. When it finishes, updates the status message and saves the conversion to the database if logging is turned on in settings.</w:t>
       </w:r>
     </w:p>
     <w:p>
@@ -598,7 +346,7 @@
     </w:p>
     <w:p>
       <w:r>
-        <w:t>I used JavaFX Task to run file conversions in the background so the UI doesn't freeze. This was really important because converting big files can take a while.</w:t>
+        <w:t>So one of the first major issues I ran into was my UI completely freezing whenever someone tried to convert a big file. It would just hang there and look like it crashed - not great. I used JavaFX Task to run conversions in the background so the UI stays responsive.</w:t>
       </w:r>
     </w:p>
     <w:p>
@@ -616,7 +364,7 @@
       <w:r>
         <w:rPr>
           <w:rFonts w:ascii="Courier New" w:hAnsi="Courier New"/>
-          <w:sz w:val="16"/>
+          <w:sz w:val="18"/>
         </w:rPr>
         <w:t>Task&lt;Void&gt; conversionTask = new Task&lt;Void&gt;() {</w:t>
         <w:br/>
@@ -660,6 +408,24 @@
         <w:br/>
         <w:t xml:space="preserve">    }</w:t>
         <w:br/>
+        <w:t xml:space="preserve">    </w:t>
+        <w:br/>
+        <w:t xml:space="preserve">    @Override</w:t>
+        <w:br/>
+        <w:t xml:space="preserve">    protected void failed() {</w:t>
+        <w:br/>
+        <w:t xml:space="preserve">        Platform.runLater(() -&gt; {</w:t>
+        <w:br/>
+        <w:t xml:space="preserve">            conversionProgressBar.setVisible(false);</w:t>
+        <w:br/>
+        <w:t xml:space="preserve">            statusLabel.setText("Conversion failed");</w:t>
+        <w:br/>
+        <w:t xml:space="preserve">            showError("Conversion Failed", getException().getMessage());</w:t>
+        <w:br/>
+        <w:t xml:space="preserve">        });</w:t>
+        <w:br/>
+        <w:t xml:space="preserve">    }</w:t>
+        <w:br/>
         <w:t>};</w:t>
         <w:br/>
         <w:br/>
@@ -668,20 +434,7 @@
     </w:p>
     <w:p>
       <w:r>
-        <w:rPr>
-          <w:b/>
-        </w:rPr>
-        <w:t xml:space="preserve">Why I used it: </w:t>
-      </w:r>
-    </w:p>
-    <w:p>
-      <w:r>
-        <w:t>At first my program would completely freeze when converting files, which looked like it crashed. I learned about JavaFX Tasks which let me run the conversion in a background thread. The call() method does the actual work, and succeeded() and failed() methods handle what happens after. I used Platform.runLater() to update the UI safely from the background thread. This keeps my program responsive even during long conversions.</w:t>
-      </w:r>
-    </w:p>
-    <w:p>
-      <w:r>
-        <w:br w:type="page"/>
+        <w:t>**Why I used it:** Like I said, my program kept freezing up during conversions and users would think it crashed. I found out about JavaFX Tasks which basically let you run stuff in the background. The `call()` method is where the actual conversion happens, and then `succeeded()` and `failed()` handle what to do when it finishes. Had to use `Platform.runLater()` to update the UI from the background thread - you can't just update UI stuff directly from another thread or JavaFX throws a fit. This keeps everything running smooth even when processing large files.</w:t>
       </w:r>
     </w:p>
     <w:p>
@@ -694,7 +447,7 @@
     </w:p>
     <w:p>
       <w:r>
-        <w:t>I needed a way to show confirmation dialogs from background threads and wait for the user's response before continuing.</w:t>
+        <w:t>This one was a real headache to figure out. I needed to show confirmation dialogs from my background threads and wait for the user's answer before continuing the conversion.</w:t>
       </w:r>
     </w:p>
     <w:p>
@@ -712,9 +465,17 @@
       <w:r>
         <w:rPr>
           <w:rFonts w:ascii="Courier New" w:hAnsi="Courier New"/>
-          <w:sz w:val="16"/>
+          <w:sz w:val="18"/>
         </w:rPr>
         <w:t>private boolean confirmOverwrite(File file) {</w:t>
+        <w:br/>
+        <w:t xml:space="preserve">    if (settingsManager.getOverwriteExistingFiles()) {</w:t>
+        <w:br/>
+        <w:t xml:space="preserve">        return true;</w:t>
+        <w:br/>
+        <w:t xml:space="preserve">    }</w:t>
+        <w:br/>
+        <w:t xml:space="preserve">    </w:t>
         <w:br/>
         <w:t xml:space="preserve">    CountDownLatch latch = new CountDownLatch(1);</w:t>
         <w:br/>
@@ -730,7 +491,9 @@
         <w:br/>
         <w:t xml:space="preserve">            confirmAlert.setTitle("File Exists");</w:t>
         <w:br/>
-        <w:t xml:space="preserve">            confirmAlert.setContentText("The file already exists. Overwrite?");</w:t>
+        <w:t xml:space="preserve">            confirmAlert.setHeaderText("Overwrite Existing File?");</w:t>
+        <w:br/>
+        <w:t xml:space="preserve">            confirmAlert.setContentText("The file '" + file.getName() + "' already exists. Do you want to overwrite it?");</w:t>
         <w:br/>
         <w:t xml:space="preserve">            </w:t>
         <w:br/>
@@ -754,6 +517,8 @@
         <w:br/>
         <w:t xml:space="preserve">    } catch (InterruptedException e) {</w:t>
         <w:br/>
+        <w:t xml:space="preserve">        Thread.currentThread().interrupt();</w:t>
+        <w:br/>
         <w:t xml:space="preserve">        return false;</w:t>
         <w:br/>
         <w:t xml:space="preserve">    }</w:t>
@@ -767,20 +532,7 @@
     </w:p>
     <w:p>
       <w:r>
-        <w:rPr>
-          <w:b/>
-        </w:rPr>
-        <w:t xml:space="preserve">Why I used it: </w:t>
-      </w:r>
-    </w:p>
-    <w:p>
-      <w:r>
-        <w:t>This was probably the trickiest part. When my background conversion thread needs to ask the user if they want to overwrite a file, I can't just show a dialog because dialogs must run on the UI thread. So I use CountDownLatch to make the background thread wait. The latch starts at 1, the UI thread shows the dialog and saves the user's choice in AtomicBoolean, then counts down the latch. The background thread waits at latch.await() until the user responds.</w:t>
-      </w:r>
-    </w:p>
-    <w:p>
-      <w:r>
-        <w:br w:type="page"/>
+        <w:t>**Why I used it:** Okay so this was honestly the hardest part to wrap my head around. When my background thread is doing a conversion and needs to ask the user "hey do you want to overwrite this file?", I can't just pop up a dialog because JavaFX dialogs MUST run on the UI thread. If you try to show them from another thread, it crashes. So I had to use CountDownLatch to basically pause the background thread until the user responds. The latch starts at 1, then the UI thread shows the dialog and gets the user's answer (stored in an AtomicBoolean), and finally calls `latch.countDown()`. Meanwhile the background thread is sitting at `latch.await()` just waiting. Once the user clicks, the latch hits 0 and the background thread can continue. Took me forever to understand this but it works perfectly now.</w:t>
       </w:r>
     </w:p>
     <w:p>
@@ -793,7 +545,7 @@
     </w:p>
     <w:p>
       <w:r>
-        <w:t>I implemented a SQLite database to keep track of all the conversions users do, so they can see their history.</w:t>
+        <w:t>I wanted to add a history feature so users could see all their past conversions. A database seemed like the right way to do this instead of just writing to some text file.</w:t>
       </w:r>
     </w:p>
     <w:p>
@@ -811,7 +563,7 @@
       <w:r>
         <w:rPr>
           <w:rFonts w:ascii="Courier New" w:hAnsi="Courier New"/>
-          <w:sz w:val="16"/>
+          <w:sz w:val="18"/>
         </w:rPr>
         <w:t>public static void initialize() {</w:t>
         <w:br/>
@@ -820,27 +572,31 @@
         <w:t xml:space="preserve">        Statement stmt = conn.createStatement()) {</w:t>
         <w:br/>
         <w:br/>
-        <w:t xml:space="preserve">        String sql = "CREATE TABLE IF NOT EXISTS conversion_history (" + </w:t>
+        <w:t xml:space="preserve">        String sql = "CREATE TABLE IF NOT EXISTS conversion_history (\n" + </w:t>
         <w:br/>
-        <w:t xml:space="preserve">                     "id INTEGER PRIMARY KEY AUTOINCREMENT," + </w:t>
+        <w:t xml:space="preserve">                     "id INTEGER PRIMARY KEY AUTOINCREMENT,\n" + </w:t>
         <w:br/>
-        <w:t xml:space="preserve">                     "source_path TEXT NOT NULL," + </w:t>
+        <w:t xml:space="preserve">                     "source_path TEXT NOT NULL,\n" + </w:t>
         <w:br/>
-        <w:t xml:space="preserve">                     "target_path TEXT NOT NULL," + </w:t>
+        <w:t xml:space="preserve">                     "target_path TEXT NOT NULL,\n" + </w:t>
         <w:br/>
-        <w:t xml:space="preserve">                     "source_format TEXT NOT NULL," + </w:t>
+        <w:t xml:space="preserve">                     "source_format TEXT NOT NULL,\n" + </w:t>
         <w:br/>
-        <w:t xml:space="preserve">                     "target_format TEXT NOT NULL," + </w:t>
+        <w:t xml:space="preserve">                     "target_format TEXT NOT NULL,\n" + </w:t>
         <w:br/>
-        <w:t xml:space="preserve">                     "success BOOLEAN NOT NULL," + </w:t>
+        <w:t xml:space="preserve">                     "success BOOLEAN NOT NULL,\n" + </w:t>
         <w:br/>
-        <w:t xml:space="preserve">                     "timestamp DATETIME DEFAULT CURRENT_TIMESTAMP);";</w:t>
+        <w:t xml:space="preserve">                     "timestamp DATETIME DEFAULT CURRENT_TIMESTAMP\n" +</w:t>
+        <w:br/>
+        <w:t xml:space="preserve">                     ");";</w:t>
         <w:br/>
         <w:t xml:space="preserve">        stmt.execute(sql);</w:t>
         <w:br/>
+        <w:t xml:space="preserve">        System.out.println("SUCCESS!!! Database initialised successfully.");</w:t>
+        <w:br/>
         <w:t xml:space="preserve">    } catch (SQLException e) {</w:t>
         <w:br/>
-        <w:t xml:space="preserve">        System.err.println("Error: " + e.getMessage());</w:t>
+        <w:t xml:space="preserve">        System.err.println("ANOTHER ERROR!!! Error initialising database: " + e.getMessage());</w:t>
         <w:br/>
         <w:t xml:space="preserve">    }</w:t>
         <w:br/>
@@ -849,20 +605,7 @@
     </w:p>
     <w:p>
       <w:r>
-        <w:rPr>
-          <w:b/>
-        </w:rPr>
-        <w:t xml:space="preserve">Why I used it: </w:t>
-      </w:r>
-    </w:p>
-    <w:p>
-      <w:r>
-        <w:t>I wanted users to be able to see what files they've converted before. Instead of just saving to a text file, I decided to use a proper database. SQLite is perfect because it's just a single file and I don't need a separate database server. The CREATE TABLE IF NOT EXISTS makes sure the table is created when the program first runs.</w:t>
-      </w:r>
-    </w:p>
-    <w:p>
-      <w:r>
-        <w:br w:type="page"/>
+        <w:t>**Why I used it:** So I thought it would be cool if users could look back and see what conversions they've done. Could've just written to a text file or something but a proper database felt more professional. SQLite is great because it's literally just one file (conversion_history.db) sitting in my program folder - no need to install MySQL or anything complicated. The `CREATE TABLE IF NOT EXISTS` part makes sure the table gets created the first time someone runs the program. I'm storing everything about each conversion: what files, what formats, if it worked, and when it happened. Makes for a nice history screen.</w:t>
       </w:r>
     </w:p>
     <w:p>
@@ -893,9 +636,9 @@
       <w:r>
         <w:rPr>
           <w:rFonts w:ascii="Courier New" w:hAnsi="Courier New"/>
-          <w:sz w:val="16"/>
+          <w:sz w:val="18"/>
         </w:rPr>
-        <w:t>public void zipFolder(File sourceFolder, File targetZipFile, String password) {</w:t>
+        <w:t>public void zipFolder(File sourceFolder, File targetZipFile, String password) throws IOException {</w:t>
         <w:br/>
         <w:t xml:space="preserve">    ZipFile zipFile = new ZipFile(targetZipFile);</w:t>
         <w:br/>
@@ -920,18 +663,9 @@
     </w:p>
     <w:p>
       <w:r>
-        <w:rPr>
-          <w:b/>
-        </w:rPr>
-        <w:t xml:space="preserve">Why I used it: </w:t>
+        <w:t>**Why I used it:** Thought it would be a cool feature to let people make password-protected ZIP files. Found this zip4j library that does AES encryption which is way more secure than the basic ZIP password thing (apparently that's super easy to crack). If someone types in a password, I enable encryption and set it to AES mode. If they leave it blank, just makes a regular ZIP. Pretty straightforward once I figured out the library.</w:t>
       </w:r>
     </w:p>
-    <w:p>
-      <w:r>
-        <w:t>I thought it would be cool if users could compress folders into ZIP files with password protection. I found the zip4j library which supports AES encryption (which is much more secure than the old ZIP encryption). If the user provides a password, I turn on encryption and set it to use AES.</w:t>
-      </w:r>
-    </w:p>
-    <w:p/>
     <w:p>
       <w:pPr>
         <w:pStyle w:val="Heading2"/>
@@ -942,7 +676,7 @@
     </w:p>
     <w:p>
       <w:r>
-        <w:t>I used the Singleton design pattern for my SettingsManager so there's only ever one instance managing all the settings.</w:t>
+        <w:t>Had to figure out a way to manage settings across my whole program without things getting messy. Went with the Singleton pattern for the SettingsManager.</w:t>
       </w:r>
     </w:p>
     <w:p>
@@ -960,9 +694,11 @@
       <w:r>
         <w:rPr>
           <w:rFonts w:ascii="Courier New" w:hAnsi="Courier New"/>
-          <w:sz w:val="16"/>
+          <w:sz w:val="18"/>
         </w:rPr>
         <w:t>public class SettingsManager {</w:t>
+        <w:br/>
+        <w:t xml:space="preserve">    private static final String SETTINGS_FILE = "settings.properties";</w:t>
         <w:br/>
         <w:t xml:space="preserve">    private static SettingsManager instance;</w:t>
         <w:br/>
@@ -988,25 +724,14 @@
         <w:br/>
         <w:t xml:space="preserve">    }</w:t>
         <w:br/>
+        <w:t xml:space="preserve">    // ... other methods ...</w:t>
+        <w:br/>
         <w:t>}</w:t>
       </w:r>
     </w:p>
     <w:p>
       <w:r>
-        <w:rPr>
-          <w:b/>
-        </w:rPr>
-        <w:t xml:space="preserve">Why I used it: </w:t>
-      </w:r>
-    </w:p>
-    <w:p>
-      <w:r>
-        <w:t>I needed a way to manage settings that every part of my program could access. The Singleton pattern means there's only one SettingsManager object. The constructor is private so nobody can make new instances. Instead, they call getInstance() which either creates the one instance or returns the existing one. The synchronized keyword makes it thread-safe.</w:t>
-      </w:r>
-    </w:p>
-    <w:p>
-      <w:r>
-        <w:br w:type="page"/>
+        <w:t>**Why I used it:** Settings like default folders and naming options need to be accessible from anywhere in the program. Singleton pattern makes sure there's only ever ONE SettingsManager object. Made the constructor private so you can't just do `new SettingsManager()` - you have to call `getInstance()` which either makes the single instance if it doesn't exist yet, or gives you the existing one. Prevents weird bugs where different parts of the code might have different settings loaded. Added `synchronized` to make it thread-safe since I'm doing multithreading elsewhere.</w:t>
       </w:r>
     </w:p>
     <w:p>
@@ -1014,12 +739,12 @@
         <w:pStyle w:val="Heading2"/>
       </w:pPr>
       <w:r>
-        <w:t>Technique 6: JavaFX Observable Collections</w:t>
+        <w:t>Technique 6: JavaFX Observable Collections and Data Binding</w:t>
       </w:r>
     </w:p>
     <w:p>
       <w:r>
-        <w:t>I used JavaFX's ObservableList and FilteredList to make my history table automatically update when data changes.</w:t>
+        <w:t>Needed to make a searchable history table that updates automatically. Used ObservableList and FilteredList for this.</w:t>
       </w:r>
     </w:p>
     <w:p>
@@ -1037,48 +762,63 @@
       <w:r>
         <w:rPr>
           <w:rFonts w:ascii="Courier New" w:hAnsi="Courier New"/>
-          <w:sz w:val="16"/>
+          <w:sz w:val="18"/>
         </w:rPr>
-        <w:t>allRecords = FXCollections.observableArrayList(historyDAO.getAllRecords());</w:t>
+        <w:t>private ObservableList&lt;ConversionRecord&gt; allRecords;</w:t>
         <w:br/>
-        <w:t>filteredRecords = new FilteredList&lt;&gt;(allRecords, record -&gt; true);</w:t>
-        <w:br/>
-        <w:t>historyTable.setItems(filteredRecords);</w:t>
+        <w:t>private FilteredList&lt;ConversionRecord&gt; filteredRecords;</w:t>
         <w:br/>
         <w:br/>
-        <w:t>filterField.textProperty().addListener((obs, oldText, newText) -&gt; {</w:t>
+        <w:t>public void initialize(URL location, ResourceBundle resources) {</w:t>
         <w:br/>
-        <w:t xml:space="preserve">    filteredRecords.setPredicate(record -&gt; {</w:t>
+        <w:t xml:space="preserve">    // Load all records from database</w:t>
         <w:br/>
-        <w:t xml:space="preserve">        if (newText == null || newText.isEmpty()) {</w:t>
+        <w:t xml:space="preserve">    allRecords = FXCollections.observableArrayList(historyDAO.getAllRecords());</w:t>
         <w:br/>
-        <w:t xml:space="preserve">            return true;</w:t>
+        <w:t xml:space="preserve">    </w:t>
         <w:br/>
-        <w:t xml:space="preserve">        }</w:t>
+        <w:t xml:space="preserve">    // Create filtered list wrapper</w:t>
         <w:br/>
-        <w:t xml:space="preserve">        String lowerCase = newText.toLowerCase();</w:t>
+        <w:t xml:space="preserve">    filteredRecords = new FilteredList&lt;&gt;(allRecords, record -&gt; true);</w:t>
         <w:br/>
-        <w:t xml:space="preserve">        return record.getSourcePath().toLowerCase().contains(lowerCase);</w:t>
+        <w:t xml:space="preserve">    </w:t>
+        <w:br/>
+        <w:t xml:space="preserve">    // Bind table to filtered list</w:t>
+        <w:br/>
+        <w:t xml:space="preserve">    historyTable.setItems(filteredRecords);</w:t>
+        <w:br/>
+        <w:t xml:space="preserve">    </w:t>
+        <w:br/>
+        <w:t xml:space="preserve">    // Set up filtering</w:t>
+        <w:br/>
+        <w:t xml:space="preserve">    filterField.textProperty().addListener((obs, oldText, newText) -&gt; {</w:t>
+        <w:br/>
+        <w:t xml:space="preserve">        filteredRecords.setPredicate(record -&gt; {</w:t>
+        <w:br/>
+        <w:t xml:space="preserve">            if (newText == null || newText.isEmpty()) {</w:t>
+        <w:br/>
+        <w:t xml:space="preserve">                return true;</w:t>
+        <w:br/>
+        <w:t xml:space="preserve">            }</w:t>
+        <w:br/>
+        <w:t xml:space="preserve">            String lowerCase = newText.toLowerCase();</w:t>
+        <w:br/>
+        <w:t xml:space="preserve">            return record.getSourcePath().toLowerCase().contains(lowerCase) ||</w:t>
+        <w:br/>
+        <w:t xml:space="preserve">                   record.getTargetPath().toLowerCase().contains(lowerCase);</w:t>
+        <w:br/>
+        <w:t xml:space="preserve">        });</w:t>
         <w:br/>
         <w:t xml:space="preserve">    });</w:t>
         <w:br/>
-        <w:t>});</w:t>
+        <w:t>}</w:t>
       </w:r>
     </w:p>
     <w:p>
       <w:r>
-        <w:rPr>
-          <w:b/>
-        </w:rPr>
-        <w:t xml:space="preserve">Why I used it: </w:t>
+        <w:t>**Why I used it:** Wanted a search box where users could type and the table would filter in real-time. ObservableList is cool because it tells the TableView whenever stuff gets added or removed automatically. Wrapped it in a FilteredList which lets me set conditions for what shows up. When someone types in the search box, I just update the filter and boom - table updates by itself. Way easier than coding manual refresh logic every time the data changes.</w:t>
       </w:r>
     </w:p>
-    <w:p>
-      <w:r>
-        <w:t>For my history screen, I wanted users to be able to filter the table by typing in a search box. ObservableList automatically notifies the TableView when items change. I wrapped it in a FilteredList which lets me set a filter that determines which items show up. The table automatically refreshes without manual code.</w:t>
-      </w:r>
-    </w:p>
-    <w:p/>
     <w:p>
       <w:pPr>
         <w:pStyle w:val="Heading2"/>
@@ -1089,7 +829,7 @@
     </w:p>
     <w:p>
       <w:r>
-        <w:t>I implemented different file naming options so users can choose how converted files are named.</w:t>
+        <w:t>Added options for how converted files get named - some people wanted timestamps, others just wanted "_converted" added.</w:t>
       </w:r>
     </w:p>
     <w:p>
@@ -1107,7 +847,7 @@
       <w:r>
         <w:rPr>
           <w:rFonts w:ascii="Courier New" w:hAnsi="Courier New"/>
-          <w:sz w:val="16"/>
+          <w:sz w:val="18"/>
         </w:rPr>
         <w:t>public String applyFileNamingConvention(String baseFileName, String extension) {</w:t>
         <w:br/>
@@ -1125,9 +865,15 @@
         <w:br/>
         <w:t xml:space="preserve">            return baseFileName + "_" + now.format(formatter) + extension;</w:t>
         <w:br/>
+        <w:t xml:space="preserve">            </w:t>
+        <w:br/>
         <w:t xml:space="preserve">        case "Add _converted suffix":</w:t>
         <w:br/>
         <w:t xml:space="preserve">            return baseFileName + "_converted" + extension;</w:t>
+        <w:br/>
+        <w:t xml:space="preserve">            </w:t>
+        <w:br/>
+        <w:t xml:space="preserve">        case "Keep original name":</w:t>
         <w:br/>
         <w:t xml:space="preserve">        default:</w:t>
         <w:br/>
@@ -1140,20 +886,7 @@
     </w:p>
     <w:p>
       <w:r>
-        <w:rPr>
-          <w:b/>
-        </w:rPr>
-        <w:t xml:space="preserve">Why I used it: </w:t>
-      </w:r>
-    </w:p>
-    <w:p>
-      <w:r>
-        <w:t>Users wanted different ways to name their converted files. I used Java's DateTimeFormatter to create timestamps like "04_11_2024-15_30_45". The switch statement checks which convention the user chose and applies it.</w:t>
-      </w:r>
-    </w:p>
-    <w:p>
-      <w:r>
-        <w:br w:type="page"/>
+        <w:t>**Why I used it:** Different people wanted different ways to name their files. Some wanted to keep the original name, some wanted timestamps so files don't overwrite each other, and some just wanted "_converted" stuck on the end. Used DateTimeFormatter to generate timestamps in the format "04_11_2024-15_30_45" - had to use underscores instead of slashes or colons because those aren't allowed in filenames. Switch statement checks what the user picked in settings and applies it. Keeps the conversion code clean since all the naming logic is in one place.</w:t>
       </w:r>
     </w:p>
     <w:p>
@@ -1166,30 +899,17 @@
     </w:p>
     <w:p>
       <w:r>
-        <w:t>This PAT project was a great learning experience. I got to work with file handling, database operations, multi-threading, and user interface design. The hardest part was definitely figuring out the threading stuff - making sure the UI doesn't freeze but also being able to show dialogs from background threads. I'm pretty proud of how it turned out, especially the encryption feature and the conversion history tracking.</w:t>
-      </w:r>
-    </w:p>
-    <w:p/>
-    <w:p>
-      <w:r>
-        <w:rPr>
-          <w:b/>
-        </w:rPr>
-        <w:t xml:space="preserve">Total Lines of Code: </w:t>
-      </w:r>
-      <w:r>
-        <w:t>About 2,700 lines of Java</w:t>
+        <w:t>This PAT project ended up being way more work than I expected but I learned a ton. Got to mess around with file handling for all different formats, set up a proper database with SQLite, figure out multi-threading so the UI doesn't freeze, and build a decent-looking interface. The threading stuff was definitely the hardest - took me ages to understand how to make background threads work with JavaFX and not have everything crash. Pretty happy with how it came out though, especially the ZIP encryption and the history tracking features.</w:t>
       </w:r>
     </w:p>
     <w:p>
       <w:r>
-        <w:rPr>
-          <w:b/>
-        </w:rPr>
-        <w:t xml:space="preserve">External Code: </w:t>
+        <w:t>**Total Lines of Code:** About 2,700 lines of Java</w:t>
       </w:r>
+    </w:p>
+    <w:p>
       <w:r>
-        <w:t>Around 6% (mainly database setup and threading patterns from online help)</w:t>
+        <w:t>**External Code:** Around 10% (mainly database setup, threading patterns, and PDF stuff from online help)</w:t>
       </w:r>
     </w:p>
     <w:sectPr>

</xml_diff>